<commit_message>
Correção de pequenos problemas e aprimoramento do relatório; Retirada do que nao foi realizado por causa dos imprevistos
</commit_message>
<xml_diff>
--- a/Cronograma.docx
+++ b/Cronograma.docx
@@ -1,6 +1,6 @@
 
 <file path=word/document.xml><?xml version="1.0" encoding="utf-8"?>
-<w:document xmlns:wpc="http://schemas.microsoft.com/office/word/2010/wordprocessingCanvas" xmlns:cx="http://schemas.microsoft.com/office/drawing/2014/chartex" xmlns:cx1="http://schemas.microsoft.com/office/drawing/2015/9/8/chartex" xmlns:cx2="http://schemas.microsoft.com/office/drawing/2015/10/21/chartex" xmlns:cx3="http://schemas.microsoft.com/office/drawing/2016/5/9/chartex" xmlns:cx4="http://schemas.microsoft.com/office/drawing/2016/5/10/chartex" xmlns:cx5="http://schemas.microsoft.com/office/drawing/2016/5/11/chartex" xmlns:cx6="http://schemas.microsoft.com/office/drawing/2016/5/12/chartex" xmlns:cx7="http://schemas.microsoft.com/office/drawing/2016/5/13/chartex" xmlns:cx8="http://schemas.microsoft.com/office/drawing/2016/5/14/chartex" xmlns:mc="http://schemas.openxmlformats.org/markup-compatibility/2006" xmlns:aink="http://schemas.microsoft.com/office/drawing/2016/ink" xmlns:am3d="http://schemas.microsoft.com/office/drawing/2017/model3d" xmlns:o="urn:schemas-microsoft-com:office:office" xmlns:r="http://schemas.openxmlformats.org/officeDocument/2006/relationships" xmlns:m="http://schemas.openxmlformats.org/officeDocument/2006/math" xmlns:v="urn:schemas-microsoft-com:vml" xmlns:wp14="http://schemas.microsoft.com/office/word/2010/wordprocessingDrawing" xmlns:wp="http://schemas.openxmlformats.org/drawingml/2006/wordprocessingDrawing" xmlns:w10="urn:schemas-microsoft-com:office:word" xmlns:w="http://schemas.openxmlformats.org/wordprocessingml/2006/main" xmlns:w14="http://schemas.microsoft.com/office/word/2010/wordml" xmlns:w15="http://schemas.microsoft.com/office/word/2012/wordml" xmlns:w16cid="http://schemas.microsoft.com/office/word/2016/wordml/cid" xmlns:w16se="http://schemas.microsoft.com/office/word/2015/wordml/symex" xmlns:wpg="http://schemas.microsoft.com/office/word/2010/wordprocessingGroup" xmlns:wpi="http://schemas.microsoft.com/office/word/2010/wordprocessingInk" xmlns:wne="http://schemas.microsoft.com/office/word/2006/wordml" xmlns:wps="http://schemas.microsoft.com/office/word/2010/wordprocessingShape" mc:Ignorable="w14 w15 w16se w16cid wp14">
+<w:document xmlns:wpc="http://schemas.microsoft.com/office/word/2010/wordprocessingCanvas" xmlns:cx="http://schemas.microsoft.com/office/drawing/2014/chartex" xmlns:mc="http://schemas.openxmlformats.org/markup-compatibility/2006" xmlns:o="urn:schemas-microsoft-com:office:office" xmlns:r="http://schemas.openxmlformats.org/officeDocument/2006/relationships" xmlns:m="http://schemas.openxmlformats.org/officeDocument/2006/math" xmlns:v="urn:schemas-microsoft-com:vml" xmlns:wp14="http://schemas.microsoft.com/office/word/2010/wordprocessingDrawing" xmlns:wp="http://schemas.openxmlformats.org/drawingml/2006/wordprocessingDrawing" xmlns:w10="urn:schemas-microsoft-com:office:word" xmlns:w="http://schemas.openxmlformats.org/wordprocessingml/2006/main" xmlns:w14="http://schemas.microsoft.com/office/word/2010/wordml" xmlns:w15="http://schemas.microsoft.com/office/word/2012/wordml" xmlns:w16se="http://schemas.microsoft.com/office/word/2015/wordml/symex" xmlns:wpg="http://schemas.microsoft.com/office/word/2010/wordprocessingGroup" xmlns:wpi="http://schemas.microsoft.com/office/word/2010/wordprocessingInk" xmlns:wne="http://schemas.microsoft.com/office/word/2006/wordml" xmlns:wps="http://schemas.microsoft.com/office/word/2010/wordprocessingShape" mc:Ignorable="w14 w15 w16se wp14">
   <w:body>
     <w:sdt>
       <w:sdtPr>
@@ -57,7 +57,7 @@
           <w:r>
             <w:fldChar w:fldCharType="separate"/>
           </w:r>
-          <w:hyperlink w:anchor="_Toc515027419" w:history="1">
+          <w:hyperlink w:anchor="_Toc515828379" w:history="1">
             <w:r>
               <w:rPr>
                 <w:rStyle w:val="Hyperlink"/>
@@ -103,7 +103,7 @@
                 <w:noProof/>
                 <w:webHidden/>
               </w:rPr>
-              <w:instrText xml:space="preserve"> PAGEREF _Toc515027419 \h </w:instrText>
+              <w:instrText xml:space="preserve"> PAGEREF _Toc515828379 \h </w:instrText>
             </w:r>
             <w:r>
               <w:rPr>
@@ -143,7 +143,7 @@
               <w:lang w:eastAsia="pt-BR"/>
             </w:rPr>
           </w:pPr>
-          <w:hyperlink w:anchor="_Toc515027420" w:history="1">
+          <w:hyperlink w:anchor="_Toc515828380" w:history="1">
             <w:r>
               <w:rPr>
                 <w:rStyle w:val="Hyperlink"/>
@@ -189,7 +189,7 @@
                 <w:noProof/>
                 <w:webHidden/>
               </w:rPr>
-              <w:instrText xml:space="preserve"> PAGEREF _Toc515027420 \h </w:instrText>
+              <w:instrText xml:space="preserve"> PAGEREF _Toc515828380 \h </w:instrText>
             </w:r>
             <w:r>
               <w:rPr>
@@ -232,7 +232,7 @@
               <w:lang w:eastAsia="pt-BR"/>
             </w:rPr>
           </w:pPr>
-          <w:hyperlink w:anchor="_Toc515027421" w:history="1">
+          <w:hyperlink w:anchor="_Toc515828381" w:history="1">
             <w:r>
               <w:rPr>
                 <w:rStyle w:val="Hyperlink"/>
@@ -260,7 +260,7 @@
                 <w:noProof/>
                 <w:webHidden/>
               </w:rPr>
-              <w:instrText xml:space="preserve"> PAGEREF _Toc515027421 \h </w:instrText>
+              <w:instrText xml:space="preserve"> PAGEREF _Toc515828381 \h </w:instrText>
             </w:r>
             <w:r>
               <w:rPr>
@@ -300,7 +300,7 @@
               <w:lang w:eastAsia="pt-BR"/>
             </w:rPr>
           </w:pPr>
-          <w:hyperlink w:anchor="_Toc515027422" w:history="1">
+          <w:hyperlink w:anchor="_Toc515828382" w:history="1">
             <w:r>
               <w:rPr>
                 <w:rStyle w:val="Hyperlink"/>
@@ -346,7 +346,7 @@
                 <w:noProof/>
                 <w:webHidden/>
               </w:rPr>
-              <w:instrText xml:space="preserve"> PAGEREF _Toc515027422 \h </w:instrText>
+              <w:instrText xml:space="preserve"> PAGEREF _Toc515828382 \h </w:instrText>
             </w:r>
             <w:r>
               <w:rPr>
@@ -389,7 +389,7 @@
               <w:lang w:eastAsia="pt-BR"/>
             </w:rPr>
           </w:pPr>
-          <w:hyperlink w:anchor="_Toc515027423" w:history="1">
+          <w:hyperlink w:anchor="_Toc515828383" w:history="1">
             <w:r>
               <w:rPr>
                 <w:rStyle w:val="Hyperlink"/>
@@ -417,7 +417,7 @@
                 <w:noProof/>
                 <w:webHidden/>
               </w:rPr>
-              <w:instrText xml:space="preserve"> PAGEREF _Toc515027423 \h </w:instrText>
+              <w:instrText xml:space="preserve"> PAGEREF _Toc515828383 \h </w:instrText>
             </w:r>
             <w:r>
               <w:rPr>
@@ -460,7 +460,7 @@
               <w:lang w:eastAsia="pt-BR"/>
             </w:rPr>
           </w:pPr>
-          <w:hyperlink w:anchor="_Toc515027424" w:history="1">
+          <w:hyperlink w:anchor="_Toc515828384" w:history="1">
             <w:r>
               <w:rPr>
                 <w:rStyle w:val="Hyperlink"/>
@@ -488,7 +488,7 @@
                 <w:noProof/>
                 <w:webHidden/>
               </w:rPr>
-              <w:instrText xml:space="preserve"> PAGEREF _Toc515027424 \h </w:instrText>
+              <w:instrText xml:space="preserve"> PAGEREF _Toc515828384 \h </w:instrText>
             </w:r>
             <w:r>
               <w:rPr>
@@ -531,7 +531,7 @@
               <w:lang w:eastAsia="pt-BR"/>
             </w:rPr>
           </w:pPr>
-          <w:hyperlink w:anchor="_Toc515027425" w:history="1">
+          <w:hyperlink w:anchor="_Toc515828385" w:history="1">
             <w:r>
               <w:rPr>
                 <w:rStyle w:val="Hyperlink"/>
@@ -559,7 +559,7 @@
                 <w:noProof/>
                 <w:webHidden/>
               </w:rPr>
-              <w:instrText xml:space="preserve"> PAGEREF _Toc515027425 \h </w:instrText>
+              <w:instrText xml:space="preserve"> PAGEREF _Toc515828385 \h </w:instrText>
             </w:r>
             <w:r>
               <w:rPr>
@@ -602,7 +602,7 @@
               <w:lang w:eastAsia="pt-BR"/>
             </w:rPr>
           </w:pPr>
-          <w:hyperlink w:anchor="_Toc515027426" w:history="1">
+          <w:hyperlink w:anchor="_Toc515828386" w:history="1">
             <w:r>
               <w:rPr>
                 <w:rStyle w:val="Hyperlink"/>
@@ -630,7 +630,7 @@
                 <w:noProof/>
                 <w:webHidden/>
               </w:rPr>
-              <w:instrText xml:space="preserve"> PAGEREF _Toc515027426 \h </w:instrText>
+              <w:instrText xml:space="preserve"> PAGEREF _Toc515828386 \h </w:instrText>
             </w:r>
             <w:r>
               <w:rPr>
@@ -673,7 +673,7 @@
               <w:lang w:eastAsia="pt-BR"/>
             </w:rPr>
           </w:pPr>
-          <w:hyperlink w:anchor="_Toc515027427" w:history="1">
+          <w:hyperlink w:anchor="_Toc515828387" w:history="1">
             <w:r>
               <w:rPr>
                 <w:rStyle w:val="Hyperlink"/>
@@ -701,7 +701,7 @@
                 <w:noProof/>
                 <w:webHidden/>
               </w:rPr>
-              <w:instrText xml:space="preserve"> PAGEREF _Toc515027427 \h </w:instrText>
+              <w:instrText xml:space="preserve"> PAGEREF _Toc515828387 \h </w:instrText>
             </w:r>
             <w:r>
               <w:rPr>
@@ -744,7 +744,7 @@
               <w:lang w:eastAsia="pt-BR"/>
             </w:rPr>
           </w:pPr>
-          <w:hyperlink w:anchor="_Toc515027428" w:history="1">
+          <w:hyperlink w:anchor="_Toc515828388" w:history="1">
             <w:r>
               <w:rPr>
                 <w:rStyle w:val="Hyperlink"/>
@@ -772,7 +772,7 @@
                 <w:noProof/>
                 <w:webHidden/>
               </w:rPr>
-              <w:instrText xml:space="preserve"> PAGEREF _Toc515027428 \h </w:instrText>
+              <w:instrText xml:space="preserve"> PAGEREF _Toc515828388 \h </w:instrText>
             </w:r>
             <w:r>
               <w:rPr>
@@ -812,7 +812,7 @@
               <w:lang w:eastAsia="pt-BR"/>
             </w:rPr>
           </w:pPr>
-          <w:hyperlink w:anchor="_Toc515027429" w:history="1">
+          <w:hyperlink w:anchor="_Toc515828389" w:history="1">
             <w:r>
               <w:rPr>
                 <w:rStyle w:val="Hyperlink"/>
@@ -858,7 +858,7 @@
                 <w:noProof/>
                 <w:webHidden/>
               </w:rPr>
-              <w:instrText xml:space="preserve"> PAGEREF _Toc515027429 \h </w:instrText>
+              <w:instrText xml:space="preserve"> PAGEREF _Toc515828389 \h </w:instrText>
             </w:r>
             <w:r>
               <w:rPr>
@@ -898,7 +898,7 @@
               <w:lang w:eastAsia="pt-BR"/>
             </w:rPr>
           </w:pPr>
-          <w:hyperlink w:anchor="_Toc515027430" w:history="1">
+          <w:hyperlink w:anchor="_Toc515828390" w:history="1">
             <w:r>
               <w:rPr>
                 <w:rStyle w:val="Hyperlink"/>
@@ -944,7 +944,7 @@
                 <w:noProof/>
                 <w:webHidden/>
               </w:rPr>
-              <w:instrText xml:space="preserve"> PAGEREF _Toc515027430 \h </w:instrText>
+              <w:instrText xml:space="preserve"> PAGEREF _Toc515828390 \h </w:instrText>
             </w:r>
             <w:r>
               <w:rPr>
@@ -984,7 +984,7 @@
               <w:lang w:eastAsia="pt-BR"/>
             </w:rPr>
           </w:pPr>
-          <w:hyperlink w:anchor="_Toc515027431" w:history="1">
+          <w:hyperlink w:anchor="_Toc515828391" w:history="1">
             <w:r>
               <w:rPr>
                 <w:rStyle w:val="Hyperlink"/>
@@ -1030,7 +1030,7 @@
                 <w:noProof/>
                 <w:webHidden/>
               </w:rPr>
-              <w:instrText xml:space="preserve"> PAGEREF _Toc515027431 \h </w:instrText>
+              <w:instrText xml:space="preserve"> PAGEREF _Toc515828391 \h </w:instrText>
             </w:r>
             <w:r>
               <w:rPr>
@@ -1070,7 +1070,7 @@
               <w:lang w:eastAsia="pt-BR"/>
             </w:rPr>
           </w:pPr>
-          <w:hyperlink w:anchor="_Toc515027432" w:history="1">
+          <w:hyperlink w:anchor="_Toc515828392" w:history="1">
             <w:r>
               <w:rPr>
                 <w:rStyle w:val="Hyperlink"/>
@@ -1116,7 +1116,7 @@
                 <w:noProof/>
                 <w:webHidden/>
               </w:rPr>
-              <w:instrText xml:space="preserve"> PAGEREF _Toc515027432 \h </w:instrText>
+              <w:instrText xml:space="preserve"> PAGEREF _Toc515828392 \h </w:instrText>
             </w:r>
             <w:r>
               <w:rPr>
@@ -1156,7 +1156,7 @@
               <w:lang w:eastAsia="pt-BR"/>
             </w:rPr>
           </w:pPr>
-          <w:hyperlink w:anchor="_Toc515027433" w:history="1">
+          <w:hyperlink w:anchor="_Toc515828393" w:history="1">
             <w:r>
               <w:rPr>
                 <w:rStyle w:val="Hyperlink"/>
@@ -1202,7 +1202,7 @@
                 <w:noProof/>
                 <w:webHidden/>
               </w:rPr>
-              <w:instrText xml:space="preserve"> PAGEREF _Toc515027433 \h </w:instrText>
+              <w:instrText xml:space="preserve"> PAGEREF _Toc515828393 \h </w:instrText>
             </w:r>
             <w:r>
               <w:rPr>
@@ -1242,7 +1242,7 @@
               <w:lang w:eastAsia="pt-BR"/>
             </w:rPr>
           </w:pPr>
-          <w:hyperlink w:anchor="_Toc515027434" w:history="1">
+          <w:hyperlink w:anchor="_Toc515828394" w:history="1">
             <w:r>
               <w:rPr>
                 <w:rStyle w:val="Hyperlink"/>
@@ -1288,7 +1288,7 @@
                 <w:noProof/>
                 <w:webHidden/>
               </w:rPr>
-              <w:instrText xml:space="preserve"> PAGEREF _Toc515027434 \h </w:instrText>
+              <w:instrText xml:space="preserve"> PAGEREF _Toc515828394 \h </w:instrText>
             </w:r>
             <w:r>
               <w:rPr>
@@ -1328,7 +1328,7 @@
               <w:lang w:eastAsia="pt-BR"/>
             </w:rPr>
           </w:pPr>
-          <w:hyperlink w:anchor="_Toc515027435" w:history="1">
+          <w:hyperlink w:anchor="_Toc515828395" w:history="1">
             <w:r>
               <w:rPr>
                 <w:rStyle w:val="Hyperlink"/>
@@ -1374,7 +1374,7 @@
                 <w:noProof/>
                 <w:webHidden/>
               </w:rPr>
-              <w:instrText xml:space="preserve"> PAGEREF _Toc515027435 \h </w:instrText>
+              <w:instrText xml:space="preserve"> PAGEREF _Toc515828395 \h </w:instrText>
             </w:r>
             <w:r>
               <w:rPr>
@@ -1414,7 +1414,7 @@
               <w:lang w:eastAsia="pt-BR"/>
             </w:rPr>
           </w:pPr>
-          <w:hyperlink w:anchor="_Toc515027436" w:history="1">
+          <w:hyperlink w:anchor="_Toc515828396" w:history="1">
             <w:r>
               <w:rPr>
                 <w:rStyle w:val="Hyperlink"/>
@@ -1460,7 +1460,7 @@
                 <w:noProof/>
                 <w:webHidden/>
               </w:rPr>
-              <w:instrText xml:space="preserve"> PAGEREF _Toc515027436 \h </w:instrText>
+              <w:instrText xml:space="preserve"> PAGEREF _Toc515828396 \h </w:instrText>
             </w:r>
             <w:r>
               <w:rPr>
@@ -1500,7 +1500,7 @@
               <w:lang w:eastAsia="pt-BR"/>
             </w:rPr>
           </w:pPr>
-          <w:hyperlink w:anchor="_Toc515027437" w:history="1">
+          <w:hyperlink w:anchor="_Toc515828397" w:history="1">
             <w:r>
               <w:rPr>
                 <w:rStyle w:val="Hyperlink"/>
@@ -1546,7 +1546,7 @@
                 <w:noProof/>
                 <w:webHidden/>
               </w:rPr>
-              <w:instrText xml:space="preserve"> PAGEREF _Toc515027437 \h </w:instrText>
+              <w:instrText xml:space="preserve"> PAGEREF _Toc515828397 \h </w:instrText>
             </w:r>
             <w:r>
               <w:rPr>
@@ -1586,7 +1586,7 @@
               <w:lang w:eastAsia="pt-BR"/>
             </w:rPr>
           </w:pPr>
-          <w:hyperlink w:anchor="_Toc515027438" w:history="1">
+          <w:hyperlink w:anchor="_Toc515828398" w:history="1">
             <w:r>
               <w:rPr>
                 <w:rStyle w:val="Hyperlink"/>
@@ -1615,7 +1615,7 @@
                 <w:noProof/>
                 <w:webHidden/>
               </w:rPr>
-              <w:instrText xml:space="preserve"> PAGEREF _Toc515027438 \h </w:instrText>
+              <w:instrText xml:space="preserve"> PAGEREF _Toc515828398 \h </w:instrText>
             </w:r>
             <w:r>
               <w:rPr>
@@ -1767,24 +1767,6 @@
     </w:p>
     <w:p>
       <w:pPr>
-        <w:rPr>
-          <w:rFonts w:ascii="Times New Roman" w:hAnsi="Times New Roman" w:cs="Times New Roman"/>
-          <w:sz w:val="24"/>
-          <w:szCs w:val="24"/>
-        </w:rPr>
-      </w:pPr>
-    </w:p>
-    <w:p>
-      <w:pPr>
-        <w:rPr>
-          <w:rFonts w:ascii="Times New Roman" w:hAnsi="Times New Roman" w:cs="Times New Roman"/>
-          <w:sz w:val="24"/>
-          <w:szCs w:val="24"/>
-        </w:rPr>
-      </w:pPr>
-    </w:p>
-    <w:p>
-      <w:pPr>
         <w:jc w:val="both"/>
         <w:rPr>
           <w:rFonts w:ascii="Times New Roman" w:hAnsi="Times New Roman" w:cs="Times New Roman"/>
@@ -1809,13 +1791,14 @@
           <w:sz w:val="28"/>
         </w:rPr>
       </w:pPr>
-      <w:bookmarkStart w:id="0" w:name="_Toc515027419"/>
+      <w:bookmarkStart w:id="0" w:name="_Toc515828379"/>
       <w:r>
         <w:rPr>
           <w:rFonts w:ascii="Times New Roman" w:hAnsi="Times New Roman" w:cs="Times New Roman"/>
           <w:b/>
           <w:sz w:val="28"/>
         </w:rPr>
+        <w:lastRenderedPageBreak/>
         <w:t>Março</w:t>
       </w:r>
       <w:bookmarkEnd w:id="0"/>
@@ -1843,13 +1826,15 @@
         <w:jc w:val="both"/>
         <w:rPr>
           <w:rFonts w:ascii="Times New Roman" w:hAnsi="Times New Roman" w:cs="Times New Roman"/>
-          <w:sz w:val="28"/>
+          <w:sz w:val="24"/>
+          <w:szCs w:val="24"/>
         </w:rPr>
       </w:pPr>
       <w:r>
         <w:rPr>
           <w:rFonts w:ascii="Times New Roman" w:hAnsi="Times New Roman" w:cs="Times New Roman"/>
-          <w:sz w:val="28"/>
+          <w:sz w:val="24"/>
+          <w:szCs w:val="24"/>
         </w:rPr>
         <w:t>Mês dedicado à logística, capacitação e reconhecimento de todo o trabalho.</w:t>
       </w:r>
@@ -1859,20 +1844,23 @@
         <w:jc w:val="both"/>
         <w:rPr>
           <w:rFonts w:ascii="Times New Roman" w:hAnsi="Times New Roman" w:cs="Times New Roman"/>
-          <w:sz w:val="28"/>
+          <w:sz w:val="24"/>
+          <w:szCs w:val="24"/>
         </w:rPr>
       </w:pPr>
       <w:r>
         <w:rPr>
           <w:rFonts w:ascii="Times New Roman" w:hAnsi="Times New Roman" w:cs="Times New Roman"/>
-          <w:sz w:val="28"/>
+          <w:sz w:val="24"/>
+          <w:szCs w:val="24"/>
         </w:rPr>
         <w:t xml:space="preserve">Foram realizadas </w:t>
       </w:r>
       <w:r>
         <w:rPr>
           <w:rFonts w:ascii="Times New Roman" w:hAnsi="Times New Roman" w:cs="Times New Roman"/>
-          <w:sz w:val="28"/>
+          <w:sz w:val="24"/>
+          <w:szCs w:val="24"/>
         </w:rPr>
         <w:t xml:space="preserve">diversas pesquisas quanto ao </w:t>
       </w:r>
@@ -1880,14 +1868,16 @@
         <w:rPr>
           <w:rFonts w:ascii="Times New Roman" w:hAnsi="Times New Roman" w:cs="Times New Roman"/>
           <w:i/>
-          <w:sz w:val="28"/>
+          <w:sz w:val="24"/>
+          <w:szCs w:val="24"/>
         </w:rPr>
         <w:t>chip</w:t>
       </w:r>
       <w:r>
         <w:rPr>
           <w:rFonts w:ascii="Times New Roman" w:hAnsi="Times New Roman" w:cs="Times New Roman"/>
-          <w:sz w:val="28"/>
+          <w:sz w:val="24"/>
+          <w:szCs w:val="24"/>
         </w:rPr>
         <w:t xml:space="preserve"> escolhido, o </w:t>
       </w:r>
@@ -1895,7 +1885,8 @@
         <w:rPr>
           <w:rFonts w:ascii="Times New Roman" w:hAnsi="Times New Roman" w:cs="Times New Roman"/>
           <w:i/>
-          <w:sz w:val="28"/>
+          <w:sz w:val="24"/>
+          <w:szCs w:val="24"/>
         </w:rPr>
         <w:t>ESP8266</w:t>
       </w:r>
@@ -1903,28 +1894,32 @@
         <w:rPr>
           <w:rFonts w:ascii="Times New Roman" w:hAnsi="Times New Roman" w:cs="Times New Roman"/>
           <w:i/>
-          <w:sz w:val="28"/>
+          <w:sz w:val="24"/>
+          <w:szCs w:val="24"/>
         </w:rPr>
         <w:t xml:space="preserve">, </w:t>
       </w:r>
       <w:r>
         <w:rPr>
           <w:rFonts w:ascii="Times New Roman" w:hAnsi="Times New Roman" w:cs="Times New Roman"/>
-          <w:sz w:val="28"/>
+          <w:sz w:val="24"/>
+          <w:szCs w:val="24"/>
         </w:rPr>
         <w:t>a</w:t>
       </w:r>
       <w:r>
         <w:rPr>
           <w:rFonts w:ascii="Times New Roman" w:hAnsi="Times New Roman" w:cs="Times New Roman"/>
-          <w:sz w:val="28"/>
+          <w:sz w:val="24"/>
+          <w:szCs w:val="24"/>
         </w:rPr>
         <w:t xml:space="preserve"> </w:t>
       </w:r>
       <w:r>
         <w:rPr>
           <w:rFonts w:ascii="Times New Roman" w:hAnsi="Times New Roman" w:cs="Times New Roman"/>
-          <w:sz w:val="28"/>
+          <w:sz w:val="24"/>
+          <w:szCs w:val="24"/>
         </w:rPr>
         <w:t xml:space="preserve">fim de se ter o conhecimento mínimo para a realização dos primeiros experimentos. Neste momento foi dado início a construção do primeiro programa simples para a realização de testes iniciais no </w:t>
       </w:r>
@@ -1932,7 +1927,8 @@
         <w:rPr>
           <w:rFonts w:ascii="Times New Roman" w:hAnsi="Times New Roman" w:cs="Times New Roman"/>
           <w:i/>
-          <w:sz w:val="28"/>
+          <w:sz w:val="24"/>
+          <w:szCs w:val="24"/>
         </w:rPr>
         <w:t xml:space="preserve">ESP. </w:t>
       </w:r>
@@ -1942,7 +1938,8 @@
         <w:jc w:val="both"/>
         <w:rPr>
           <w:rFonts w:ascii="Times New Roman" w:hAnsi="Times New Roman" w:cs="Times New Roman"/>
-          <w:sz w:val="28"/>
+          <w:sz w:val="24"/>
+          <w:szCs w:val="24"/>
         </w:rPr>
       </w:pPr>
     </w:p>
@@ -1969,7 +1966,7 @@
           <w:sz w:val="28"/>
         </w:rPr>
       </w:pPr>
-      <w:bookmarkStart w:id="1" w:name="_Toc515027420"/>
+      <w:bookmarkStart w:id="1" w:name="_Toc515828380"/>
       <w:r>
         <w:rPr>
           <w:rFonts w:ascii="Times New Roman" w:hAnsi="Times New Roman" w:cs="Times New Roman"/>
@@ -1994,20 +1991,23 @@
       <w:pPr>
         <w:rPr>
           <w:rFonts w:ascii="Times New Roman" w:hAnsi="Times New Roman" w:cs="Times New Roman"/>
-          <w:sz w:val="28"/>
+          <w:sz w:val="24"/>
+          <w:szCs w:val="24"/>
         </w:rPr>
       </w:pPr>
       <w:r>
         <w:rPr>
           <w:rFonts w:ascii="Times New Roman" w:hAnsi="Times New Roman" w:cs="Times New Roman"/>
-          <w:sz w:val="28"/>
+          <w:sz w:val="24"/>
+          <w:szCs w:val="24"/>
         </w:rPr>
         <w:t>Mês dedicado a capacitação e a pesquisas referentes aos tipos de baterias.</w:t>
       </w:r>
       <w:r>
         <w:rPr>
           <w:rFonts w:ascii="Times New Roman" w:hAnsi="Times New Roman" w:cs="Times New Roman"/>
-          <w:sz w:val="28"/>
+          <w:sz w:val="24"/>
+          <w:szCs w:val="24"/>
         </w:rPr>
         <w:br/>
         <w:t xml:space="preserve">Foi construído, também, uma placa a qual possui </w:t>
@@ -2015,21 +2015,24 @@
       <w:r>
         <w:rPr>
           <w:rFonts w:ascii="Times New Roman" w:hAnsi="Times New Roman" w:cs="Times New Roman"/>
-          <w:sz w:val="28"/>
+          <w:sz w:val="24"/>
+          <w:szCs w:val="24"/>
         </w:rPr>
         <w:t>8</w:t>
       </w:r>
       <w:r>
         <w:rPr>
           <w:rFonts w:ascii="Times New Roman" w:hAnsi="Times New Roman" w:cs="Times New Roman"/>
-          <w:sz w:val="28"/>
+          <w:sz w:val="24"/>
+          <w:szCs w:val="24"/>
         </w:rPr>
         <w:t xml:space="preserve"> LEDs indicativ</w:t>
       </w:r>
       <w:r>
         <w:rPr>
           <w:rFonts w:ascii="Times New Roman" w:hAnsi="Times New Roman" w:cs="Times New Roman"/>
-          <w:sz w:val="28"/>
+          <w:sz w:val="24"/>
+          <w:szCs w:val="24"/>
         </w:rPr>
         <w:t>os para a realização de futuros testes com relação ao consumo.</w:t>
       </w:r>
@@ -2038,13 +2041,15 @@
       <w:pPr>
         <w:rPr>
           <w:rFonts w:ascii="Times New Roman" w:hAnsi="Times New Roman" w:cs="Times New Roman"/>
-          <w:sz w:val="28"/>
+          <w:sz w:val="24"/>
+          <w:szCs w:val="24"/>
         </w:rPr>
       </w:pPr>
       <w:r>
         <w:rPr>
           <w:rFonts w:ascii="Times New Roman" w:hAnsi="Times New Roman" w:cs="Times New Roman"/>
-          <w:sz w:val="28"/>
+          <w:sz w:val="24"/>
+          <w:szCs w:val="24"/>
         </w:rPr>
         <w:t>As pesquisas referentes aos modelos de baterias também foram iniciadas.</w:t>
       </w:r>
@@ -2074,7 +2079,7 @@
         </w:rPr>
         <w:tab/>
       </w:r>
-      <w:bookmarkStart w:id="2" w:name="_Toc515027421"/>
+      <w:bookmarkStart w:id="2" w:name="_Toc515828381"/>
       <w:r>
         <w:rPr>
           <w:rFonts w:ascii="Times New Roman" w:hAnsi="Times New Roman" w:cs="Times New Roman"/>
@@ -5114,9 +5119,11 @@
           <w:sz w:val="28"/>
         </w:rPr>
         <w:sectPr>
+          <w:footerReference w:type="default" r:id="rId8"/>
           <w:pgSz w:w="11906" w:h="16838"/>
           <w:pgMar w:top="720" w:right="720" w:bottom="720" w:left="720" w:header="708" w:footer="708" w:gutter="0"/>
           <w:cols w:space="708"/>
+          <w:titlePg/>
           <w:docGrid w:linePitch="360"/>
         </w:sectPr>
       </w:pPr>
@@ -5136,7 +5143,7 @@
           <w:sz w:val="28"/>
         </w:rPr>
       </w:pPr>
-      <w:bookmarkStart w:id="3" w:name="_Toc515027422"/>
+      <w:bookmarkStart w:id="3" w:name="_Toc515828382"/>
       <w:r>
         <w:rPr>
           <w:rFonts w:ascii="Times New Roman" w:hAnsi="Times New Roman" w:cs="Times New Roman"/>
@@ -5160,13 +5167,15 @@
       <w:pPr>
         <w:rPr>
           <w:rFonts w:ascii="Times New Roman" w:hAnsi="Times New Roman" w:cs="Times New Roman"/>
-          <w:sz w:val="28"/>
+          <w:sz w:val="24"/>
+          <w:szCs w:val="24"/>
         </w:rPr>
       </w:pPr>
       <w:r>
         <w:rPr>
           <w:rFonts w:ascii="Times New Roman" w:hAnsi="Times New Roman" w:cs="Times New Roman"/>
-          <w:sz w:val="28"/>
+          <w:sz w:val="24"/>
+          <w:szCs w:val="24"/>
         </w:rPr>
         <w:t>Mês dedicado para pesquisas referentes aos tipos e modelos de baterias, foram produzidas várias tabelas com o intuito de representar de forma simplificada os mais diversos fatores técnicos envolvendo esses modelos de bateria.</w:t>
       </w:r>
@@ -5189,7 +5198,7 @@
         </w:rPr>
         <w:tab/>
       </w:r>
-      <w:bookmarkStart w:id="5" w:name="_Toc515027423"/>
+      <w:bookmarkStart w:id="5" w:name="_Toc515828383"/>
       <w:r>
         <w:rPr>
           <w:rFonts w:ascii="Times New Roman" w:hAnsi="Times New Roman" w:cs="Times New Roman"/>
@@ -5225,7 +5234,7 @@
       </w:tblGrid>
       <w:tr>
         <w:trPr>
-          <w:trHeight w:val="454"/>
+          <w:trHeight w:val="350"/>
         </w:trPr>
         <w:tc>
           <w:tcPr>
@@ -5649,7 +5658,7 @@
       </w:tr>
       <w:tr>
         <w:trPr>
-          <w:trHeight w:val="454"/>
+          <w:trHeight w:val="270"/>
         </w:trPr>
         <w:tc>
           <w:tcPr>
@@ -6036,7 +6045,7 @@
       <w:bookmarkStart w:id="7" w:name="tabela_01"/>
       <w:tr>
         <w:trPr>
-          <w:trHeight w:val="454"/>
+          <w:trHeight w:val="425"/>
         </w:trPr>
         <w:tc>
           <w:tcPr>
@@ -6064,12 +6073,27 @@
               </w:rPr>
             </w:pPr>
             <w:r>
+              <w:rPr>
+                <w:rFonts w:ascii="Times New Roman" w:hAnsi="Times New Roman" w:cs="Times New Roman"/>
+                <w:sz w:val="24"/>
+                <w:szCs w:val="24"/>
+              </w:rPr>
               <w:fldChar w:fldCharType="begin"/>
             </w:r>
             <w:r>
+              <w:rPr>
+                <w:rFonts w:ascii="Times New Roman" w:hAnsi="Times New Roman" w:cs="Times New Roman"/>
+                <w:sz w:val="24"/>
+                <w:szCs w:val="24"/>
+              </w:rPr>
               <w:instrText xml:space="preserve"> HYPERLINK \l "modelo_1" </w:instrText>
             </w:r>
             <w:r>
+              <w:rPr>
+                <w:rFonts w:ascii="Times New Roman" w:hAnsi="Times New Roman" w:cs="Times New Roman"/>
+                <w:sz w:val="24"/>
+                <w:szCs w:val="24"/>
+              </w:rPr>
               <w:fldChar w:fldCharType="separate"/>
             </w:r>
             <w:r>
@@ -6576,7 +6600,7 @@
       <w:bookmarkStart w:id="8" w:name="tabela_02"/>
       <w:tr>
         <w:trPr>
-          <w:trHeight w:val="454"/>
+          <w:trHeight w:val="425"/>
         </w:trPr>
         <w:tc>
           <w:tcPr>
@@ -6604,12 +6628,27 @@
               </w:rPr>
             </w:pPr>
             <w:r>
+              <w:rPr>
+                <w:rFonts w:ascii="Times New Roman" w:hAnsi="Times New Roman" w:cs="Times New Roman"/>
+                <w:sz w:val="24"/>
+                <w:szCs w:val="24"/>
+              </w:rPr>
               <w:fldChar w:fldCharType="begin"/>
             </w:r>
             <w:r>
+              <w:rPr>
+                <w:rFonts w:ascii="Times New Roman" w:hAnsi="Times New Roman" w:cs="Times New Roman"/>
+                <w:sz w:val="24"/>
+                <w:szCs w:val="24"/>
+              </w:rPr>
               <w:instrText xml:space="preserve"> HYPERLINK \l "modelo_2" </w:instrText>
             </w:r>
             <w:r>
+              <w:rPr>
+                <w:rFonts w:ascii="Times New Roman" w:hAnsi="Times New Roman" w:cs="Times New Roman"/>
+                <w:sz w:val="24"/>
+                <w:szCs w:val="24"/>
+              </w:rPr>
               <w:fldChar w:fldCharType="separate"/>
             </w:r>
             <w:r>
@@ -7096,7 +7135,7 @@
       <w:bookmarkStart w:id="9" w:name="tabela_03"/>
       <w:tr>
         <w:trPr>
-          <w:trHeight w:val="454"/>
+          <w:trHeight w:val="425"/>
         </w:trPr>
         <w:tc>
           <w:tcPr>
@@ -7124,12 +7163,27 @@
               </w:rPr>
             </w:pPr>
             <w:r>
+              <w:rPr>
+                <w:rFonts w:ascii="Times New Roman" w:hAnsi="Times New Roman" w:cs="Times New Roman"/>
+                <w:sz w:val="24"/>
+                <w:szCs w:val="24"/>
+              </w:rPr>
               <w:fldChar w:fldCharType="begin"/>
             </w:r>
             <w:r>
+              <w:rPr>
+                <w:rFonts w:ascii="Times New Roman" w:hAnsi="Times New Roman" w:cs="Times New Roman"/>
+                <w:sz w:val="24"/>
+                <w:szCs w:val="24"/>
+              </w:rPr>
               <w:instrText xml:space="preserve"> HYPERLINK \l "modelo_3" </w:instrText>
             </w:r>
             <w:r>
+              <w:rPr>
+                <w:rFonts w:ascii="Times New Roman" w:hAnsi="Times New Roman" w:cs="Times New Roman"/>
+                <w:sz w:val="24"/>
+                <w:szCs w:val="24"/>
+              </w:rPr>
               <w:fldChar w:fldCharType="separate"/>
             </w:r>
             <w:r>
@@ -7616,7 +7670,7 @@
       <w:bookmarkStart w:id="10" w:name="tabela_04"/>
       <w:tr>
         <w:trPr>
-          <w:trHeight w:val="454"/>
+          <w:trHeight w:val="425"/>
         </w:trPr>
         <w:tc>
           <w:tcPr>
@@ -7644,12 +7698,27 @@
               </w:rPr>
             </w:pPr>
             <w:r>
+              <w:rPr>
+                <w:rFonts w:ascii="Times New Roman" w:hAnsi="Times New Roman" w:cs="Times New Roman"/>
+                <w:sz w:val="24"/>
+                <w:szCs w:val="24"/>
+              </w:rPr>
               <w:fldChar w:fldCharType="begin"/>
             </w:r>
             <w:r>
+              <w:rPr>
+                <w:rFonts w:ascii="Times New Roman" w:hAnsi="Times New Roman" w:cs="Times New Roman"/>
+                <w:sz w:val="24"/>
+                <w:szCs w:val="24"/>
+              </w:rPr>
               <w:instrText xml:space="preserve"> HYPERLINK \l "modelo_4" </w:instrText>
             </w:r>
             <w:r>
+              <w:rPr>
+                <w:rFonts w:ascii="Times New Roman" w:hAnsi="Times New Roman" w:cs="Times New Roman"/>
+                <w:sz w:val="24"/>
+                <w:szCs w:val="24"/>
+              </w:rPr>
               <w:fldChar w:fldCharType="separate"/>
             </w:r>
             <w:r>
@@ -8136,7 +8205,7 @@
       <w:bookmarkStart w:id="11" w:name="tabela_05"/>
       <w:tr>
         <w:trPr>
-          <w:trHeight w:val="454"/>
+          <w:trHeight w:val="425"/>
         </w:trPr>
         <w:tc>
           <w:tcPr>
@@ -8164,12 +8233,27 @@
               </w:rPr>
             </w:pPr>
             <w:r>
+              <w:rPr>
+                <w:rFonts w:ascii="Times New Roman" w:hAnsi="Times New Roman" w:cs="Times New Roman"/>
+                <w:sz w:val="24"/>
+                <w:szCs w:val="24"/>
+              </w:rPr>
               <w:fldChar w:fldCharType="begin"/>
             </w:r>
             <w:r>
+              <w:rPr>
+                <w:rFonts w:ascii="Times New Roman" w:hAnsi="Times New Roman" w:cs="Times New Roman"/>
+                <w:sz w:val="24"/>
+                <w:szCs w:val="24"/>
+              </w:rPr>
               <w:instrText xml:space="preserve"> HYPERLINK \l "modelo_5" </w:instrText>
             </w:r>
             <w:r>
+              <w:rPr>
+                <w:rFonts w:ascii="Times New Roman" w:hAnsi="Times New Roman" w:cs="Times New Roman"/>
+                <w:sz w:val="24"/>
+                <w:szCs w:val="24"/>
+              </w:rPr>
               <w:fldChar w:fldCharType="separate"/>
             </w:r>
             <w:r>
@@ -8668,7 +8752,7 @@
       <w:bookmarkStart w:id="12" w:name="tabela_06"/>
       <w:tr>
         <w:trPr>
-          <w:trHeight w:val="454"/>
+          <w:trHeight w:val="425"/>
         </w:trPr>
         <w:tc>
           <w:tcPr>
@@ -8696,12 +8780,27 @@
               </w:rPr>
             </w:pPr>
             <w:r>
+              <w:rPr>
+                <w:rFonts w:ascii="Times New Roman" w:hAnsi="Times New Roman" w:cs="Times New Roman"/>
+                <w:sz w:val="24"/>
+                <w:szCs w:val="24"/>
+              </w:rPr>
               <w:fldChar w:fldCharType="begin"/>
             </w:r>
             <w:r>
+              <w:rPr>
+                <w:rFonts w:ascii="Times New Roman" w:hAnsi="Times New Roman" w:cs="Times New Roman"/>
+                <w:sz w:val="24"/>
+                <w:szCs w:val="24"/>
+              </w:rPr>
               <w:instrText xml:space="preserve"> HYPERLINK \l "modelo_6" </w:instrText>
             </w:r>
             <w:r>
+              <w:rPr>
+                <w:rFonts w:ascii="Times New Roman" w:hAnsi="Times New Roman" w:cs="Times New Roman"/>
+                <w:sz w:val="24"/>
+                <w:szCs w:val="24"/>
+              </w:rPr>
               <w:fldChar w:fldCharType="separate"/>
             </w:r>
             <w:r>
@@ -9220,7 +9319,7 @@
       <w:bookmarkStart w:id="13" w:name="tabela_07"/>
       <w:tr>
         <w:trPr>
-          <w:trHeight w:val="454"/>
+          <w:trHeight w:val="425"/>
         </w:trPr>
         <w:tc>
           <w:tcPr>
@@ -9248,12 +9347,27 @@
               </w:rPr>
             </w:pPr>
             <w:r>
+              <w:rPr>
+                <w:rFonts w:ascii="Times New Roman" w:hAnsi="Times New Roman" w:cs="Times New Roman"/>
+                <w:sz w:val="24"/>
+                <w:szCs w:val="24"/>
+              </w:rPr>
               <w:fldChar w:fldCharType="begin"/>
             </w:r>
             <w:r>
+              <w:rPr>
+                <w:rFonts w:ascii="Times New Roman" w:hAnsi="Times New Roman" w:cs="Times New Roman"/>
+                <w:sz w:val="24"/>
+                <w:szCs w:val="24"/>
+              </w:rPr>
               <w:instrText xml:space="preserve"> HYPERLINK \l "modelo_7" </w:instrText>
             </w:r>
             <w:r>
+              <w:rPr>
+                <w:rFonts w:ascii="Times New Roman" w:hAnsi="Times New Roman" w:cs="Times New Roman"/>
+                <w:sz w:val="24"/>
+                <w:szCs w:val="24"/>
+              </w:rPr>
               <w:fldChar w:fldCharType="separate"/>
             </w:r>
             <w:r>
@@ -9782,7 +9896,7 @@
       <w:bookmarkStart w:id="14" w:name="tabela_08"/>
       <w:tr>
         <w:trPr>
-          <w:trHeight w:val="454"/>
+          <w:trHeight w:val="425"/>
         </w:trPr>
         <w:tc>
           <w:tcPr>
@@ -9810,12 +9924,27 @@
               </w:rPr>
             </w:pPr>
             <w:r>
+              <w:rPr>
+                <w:rFonts w:ascii="Times New Roman" w:hAnsi="Times New Roman" w:cs="Times New Roman"/>
+                <w:sz w:val="24"/>
+                <w:szCs w:val="24"/>
+              </w:rPr>
               <w:fldChar w:fldCharType="begin"/>
             </w:r>
             <w:r>
+              <w:rPr>
+                <w:rFonts w:ascii="Times New Roman" w:hAnsi="Times New Roman" w:cs="Times New Roman"/>
+                <w:sz w:val="24"/>
+                <w:szCs w:val="24"/>
+              </w:rPr>
               <w:instrText xml:space="preserve"> HYPERLINK \l "modelo_8" </w:instrText>
             </w:r>
             <w:r>
+              <w:rPr>
+                <w:rFonts w:ascii="Times New Roman" w:hAnsi="Times New Roman" w:cs="Times New Roman"/>
+                <w:sz w:val="24"/>
+                <w:szCs w:val="24"/>
+              </w:rPr>
               <w:fldChar w:fldCharType="separate"/>
             </w:r>
             <w:r>
@@ -10170,27 +10299,7 @@
                 <w:szCs w:val="24"/>
                 <w:lang w:eastAsia="pt-BR"/>
               </w:rPr>
-              <w:t>R$</w:t>
-            </w:r>
-            <w:r>
-              <w:rPr>
-                <w:rFonts w:ascii="Times New Roman" w:eastAsia="Times New Roman" w:hAnsi="Times New Roman" w:cs="Times New Roman"/>
-                <w:color w:val="000000"/>
-                <w:sz w:val="24"/>
-                <w:szCs w:val="24"/>
-                <w:lang w:eastAsia="pt-BR"/>
-              </w:rPr>
-              <w:t>15,2</w:t>
-            </w:r>
-            <w:r>
-              <w:rPr>
-                <w:rFonts w:ascii="Times New Roman" w:eastAsia="Times New Roman" w:hAnsi="Times New Roman" w:cs="Times New Roman"/>
-                <w:color w:val="000000"/>
-                <w:sz w:val="24"/>
-                <w:szCs w:val="24"/>
-                <w:lang w:eastAsia="pt-BR"/>
-              </w:rPr>
-              <w:t>0</w:t>
+              <w:t>R$15,20</w:t>
             </w:r>
           </w:p>
         </w:tc>
@@ -10354,7 +10463,7 @@
       <w:bookmarkStart w:id="15" w:name="tabela_09"/>
       <w:tr>
         <w:trPr>
-          <w:trHeight w:val="454"/>
+          <w:trHeight w:val="425"/>
         </w:trPr>
         <w:tc>
           <w:tcPr>
@@ -10382,12 +10491,27 @@
               </w:rPr>
             </w:pPr>
             <w:r>
+              <w:rPr>
+                <w:rFonts w:ascii="Times New Roman" w:hAnsi="Times New Roman" w:cs="Times New Roman"/>
+                <w:sz w:val="24"/>
+                <w:szCs w:val="24"/>
+              </w:rPr>
               <w:fldChar w:fldCharType="begin"/>
             </w:r>
             <w:r>
+              <w:rPr>
+                <w:rFonts w:ascii="Times New Roman" w:hAnsi="Times New Roman" w:cs="Times New Roman"/>
+                <w:sz w:val="24"/>
+                <w:szCs w:val="24"/>
+              </w:rPr>
               <w:instrText xml:space="preserve"> HYPERLINK \l "modelo_13" </w:instrText>
             </w:r>
             <w:r>
+              <w:rPr>
+                <w:rFonts w:ascii="Times New Roman" w:hAnsi="Times New Roman" w:cs="Times New Roman"/>
+                <w:sz w:val="24"/>
+                <w:szCs w:val="24"/>
+              </w:rPr>
               <w:fldChar w:fldCharType="separate"/>
             </w:r>
             <w:r>
@@ -10863,7 +10987,7 @@
       <w:bookmarkStart w:id="16" w:name="tabela_10"/>
       <w:tr>
         <w:trPr>
-          <w:trHeight w:val="454"/>
+          <w:trHeight w:val="425"/>
         </w:trPr>
         <w:tc>
           <w:tcPr>
@@ -10891,12 +11015,27 @@
               </w:rPr>
             </w:pPr>
             <w:r>
+              <w:rPr>
+                <w:rFonts w:ascii="Times New Roman" w:hAnsi="Times New Roman" w:cs="Times New Roman"/>
+                <w:sz w:val="24"/>
+                <w:szCs w:val="24"/>
+              </w:rPr>
               <w:fldChar w:fldCharType="begin"/>
             </w:r>
             <w:r>
+              <w:rPr>
+                <w:rFonts w:ascii="Times New Roman" w:hAnsi="Times New Roman" w:cs="Times New Roman"/>
+                <w:sz w:val="24"/>
+                <w:szCs w:val="24"/>
+              </w:rPr>
               <w:instrText xml:space="preserve"> HYPERLINK \l "modelo_10" </w:instrText>
             </w:r>
             <w:r>
+              <w:rPr>
+                <w:rFonts w:ascii="Times New Roman" w:hAnsi="Times New Roman" w:cs="Times New Roman"/>
+                <w:sz w:val="24"/>
+                <w:szCs w:val="24"/>
+              </w:rPr>
               <w:fldChar w:fldCharType="separate"/>
             </w:r>
             <w:r>
@@ -11382,7 +11521,7 @@
       <w:bookmarkStart w:id="17" w:name="tabela_11"/>
       <w:tr>
         <w:trPr>
-          <w:trHeight w:val="454"/>
+          <w:trHeight w:val="425"/>
         </w:trPr>
         <w:tc>
           <w:tcPr>
@@ -11410,12 +11549,27 @@
               </w:rPr>
             </w:pPr>
             <w:r>
+              <w:rPr>
+                <w:rFonts w:ascii="Times New Roman" w:hAnsi="Times New Roman" w:cs="Times New Roman"/>
+                <w:sz w:val="24"/>
+                <w:szCs w:val="24"/>
+              </w:rPr>
               <w:fldChar w:fldCharType="begin"/>
             </w:r>
             <w:r>
+              <w:rPr>
+                <w:rFonts w:ascii="Times New Roman" w:hAnsi="Times New Roman" w:cs="Times New Roman"/>
+                <w:sz w:val="24"/>
+                <w:szCs w:val="24"/>
+              </w:rPr>
               <w:instrText xml:space="preserve"> HYPERLINK \l "modelo_11" </w:instrText>
             </w:r>
             <w:r>
+              <w:rPr>
+                <w:rFonts w:ascii="Times New Roman" w:hAnsi="Times New Roman" w:cs="Times New Roman"/>
+                <w:sz w:val="24"/>
+                <w:szCs w:val="24"/>
+              </w:rPr>
               <w:fldChar w:fldCharType="separate"/>
             </w:r>
             <w:r>
@@ -11901,7 +12055,7 @@
       <w:bookmarkStart w:id="18" w:name="tabela_12"/>
       <w:tr>
         <w:trPr>
-          <w:trHeight w:val="454"/>
+          <w:trHeight w:val="425"/>
         </w:trPr>
         <w:tc>
           <w:tcPr>
@@ -11929,12 +12083,27 @@
               </w:rPr>
             </w:pPr>
             <w:r>
+              <w:rPr>
+                <w:rFonts w:ascii="Times New Roman" w:hAnsi="Times New Roman" w:cs="Times New Roman"/>
+                <w:sz w:val="24"/>
+                <w:szCs w:val="24"/>
+              </w:rPr>
               <w:fldChar w:fldCharType="begin"/>
             </w:r>
             <w:r>
+              <w:rPr>
+                <w:rFonts w:ascii="Times New Roman" w:hAnsi="Times New Roman" w:cs="Times New Roman"/>
+                <w:sz w:val="24"/>
+                <w:szCs w:val="24"/>
+              </w:rPr>
               <w:instrText xml:space="preserve"> HYPERLINK \l "modelo_12" </w:instrText>
             </w:r>
             <w:r>
+              <w:rPr>
+                <w:rFonts w:ascii="Times New Roman" w:hAnsi="Times New Roman" w:cs="Times New Roman"/>
+                <w:sz w:val="24"/>
+                <w:szCs w:val="24"/>
+              </w:rPr>
               <w:fldChar w:fldCharType="separate"/>
             </w:r>
             <w:r>
@@ -12420,7 +12589,7 @@
       <w:bookmarkStart w:id="19" w:name="tabela_13"/>
       <w:tr>
         <w:trPr>
-          <w:trHeight w:val="454"/>
+          <w:trHeight w:val="425"/>
         </w:trPr>
         <w:tc>
           <w:tcPr>
@@ -12448,12 +12617,27 @@
               </w:rPr>
             </w:pPr>
             <w:r>
+              <w:rPr>
+                <w:rFonts w:ascii="Times New Roman" w:hAnsi="Times New Roman" w:cs="Times New Roman"/>
+                <w:sz w:val="24"/>
+                <w:szCs w:val="24"/>
+              </w:rPr>
               <w:fldChar w:fldCharType="begin"/>
             </w:r>
             <w:r>
+              <w:rPr>
+                <w:rFonts w:ascii="Times New Roman" w:hAnsi="Times New Roman" w:cs="Times New Roman"/>
+                <w:sz w:val="24"/>
+                <w:szCs w:val="24"/>
+              </w:rPr>
               <w:instrText xml:space="preserve"> HYPERLINK \l "modelo_14" </w:instrText>
             </w:r>
             <w:r>
+              <w:rPr>
+                <w:rFonts w:ascii="Times New Roman" w:hAnsi="Times New Roman" w:cs="Times New Roman"/>
+                <w:sz w:val="24"/>
+                <w:szCs w:val="24"/>
+              </w:rPr>
               <w:fldChar w:fldCharType="separate"/>
             </w:r>
             <w:r>
@@ -12939,7 +13123,7 @@
       <w:bookmarkStart w:id="20" w:name="tabela_14"/>
       <w:tr>
         <w:trPr>
-          <w:trHeight w:val="454"/>
+          <w:trHeight w:val="425"/>
         </w:trPr>
         <w:tc>
           <w:tcPr>
@@ -12967,12 +13151,27 @@
               </w:rPr>
             </w:pPr>
             <w:r>
+              <w:rPr>
+                <w:rFonts w:ascii="Times New Roman" w:hAnsi="Times New Roman" w:cs="Times New Roman"/>
+                <w:sz w:val="24"/>
+                <w:szCs w:val="24"/>
+              </w:rPr>
               <w:fldChar w:fldCharType="begin"/>
             </w:r>
             <w:r>
+              <w:rPr>
+                <w:rFonts w:ascii="Times New Roman" w:hAnsi="Times New Roman" w:cs="Times New Roman"/>
+                <w:sz w:val="24"/>
+                <w:szCs w:val="24"/>
+              </w:rPr>
               <w:instrText xml:space="preserve"> HYPERLINK \l "modelo_15" </w:instrText>
             </w:r>
             <w:r>
+              <w:rPr>
+                <w:rFonts w:ascii="Times New Roman" w:hAnsi="Times New Roman" w:cs="Times New Roman"/>
+                <w:sz w:val="24"/>
+                <w:szCs w:val="24"/>
+              </w:rPr>
               <w:fldChar w:fldCharType="separate"/>
             </w:r>
             <w:r>
@@ -13255,27 +13454,7 @@
                 <w:szCs w:val="24"/>
                 <w:lang w:eastAsia="pt-BR"/>
               </w:rPr>
-              <w:t xml:space="preserve">4 * </w:t>
-            </w:r>
-            <w:r>
-              <w:rPr>
-                <w:rFonts w:ascii="Times New Roman" w:eastAsia="Times New Roman" w:hAnsi="Times New Roman" w:cs="Times New Roman"/>
-                <w:color w:val="000000"/>
-                <w:sz w:val="24"/>
-                <w:szCs w:val="24"/>
-                <w:lang w:eastAsia="pt-BR"/>
-              </w:rPr>
-              <w:t>A</w:t>
-            </w:r>
-            <w:r>
-              <w:rPr>
-                <w:rFonts w:ascii="Times New Roman" w:eastAsia="Times New Roman" w:hAnsi="Times New Roman" w:cs="Times New Roman"/>
-                <w:color w:val="000000"/>
-                <w:sz w:val="24"/>
-                <w:szCs w:val="24"/>
-                <w:lang w:eastAsia="pt-BR"/>
-              </w:rPr>
-              <w:t>aa</w:t>
+              <w:t>4 * Aaa</w:t>
             </w:r>
           </w:p>
         </w:tc>
@@ -13478,7 +13657,7 @@
       <w:bookmarkStart w:id="21" w:name="tabela_15"/>
       <w:tr>
         <w:trPr>
-          <w:trHeight w:val="454"/>
+          <w:trHeight w:val="425"/>
         </w:trPr>
         <w:tc>
           <w:tcPr>
@@ -13506,12 +13685,27 @@
               </w:rPr>
             </w:pPr>
             <w:r>
+              <w:rPr>
+                <w:rFonts w:ascii="Times New Roman" w:hAnsi="Times New Roman" w:cs="Times New Roman"/>
+                <w:sz w:val="24"/>
+                <w:szCs w:val="24"/>
+              </w:rPr>
               <w:fldChar w:fldCharType="begin"/>
             </w:r>
             <w:r>
+              <w:rPr>
+                <w:rFonts w:ascii="Times New Roman" w:hAnsi="Times New Roman" w:cs="Times New Roman"/>
+                <w:sz w:val="24"/>
+                <w:szCs w:val="24"/>
+              </w:rPr>
               <w:instrText>HYPERLINK  \l "modelo_16_2"</w:instrText>
             </w:r>
             <w:r>
+              <w:rPr>
+                <w:rFonts w:ascii="Times New Roman" w:hAnsi="Times New Roman" w:cs="Times New Roman"/>
+                <w:sz w:val="24"/>
+                <w:szCs w:val="24"/>
+              </w:rPr>
               <w:fldChar w:fldCharType="separate"/>
             </w:r>
             <w:r>
@@ -13997,7 +14191,7 @@
       <w:bookmarkStart w:id="22" w:name="tabela_16"/>
       <w:tr>
         <w:trPr>
-          <w:trHeight w:val="454"/>
+          <w:trHeight w:val="425"/>
         </w:trPr>
         <w:tc>
           <w:tcPr>
@@ -14015,24 +14209,52 @@
             <w:pPr>
               <w:spacing w:after="0" w:line="240" w:lineRule="auto"/>
               <w:jc w:val="center"/>
-            </w:pPr>
-            <w:r>
+              <w:rPr>
+                <w:rFonts w:ascii="Times New Roman" w:hAnsi="Times New Roman" w:cs="Times New Roman"/>
+                <w:sz w:val="24"/>
+                <w:szCs w:val="24"/>
+              </w:rPr>
+            </w:pPr>
+            <w:r>
+              <w:rPr>
+                <w:rFonts w:ascii="Times New Roman" w:hAnsi="Times New Roman" w:cs="Times New Roman"/>
+                <w:sz w:val="24"/>
+                <w:szCs w:val="24"/>
+              </w:rPr>
               <w:fldChar w:fldCharType="begin"/>
             </w:r>
             <w:r>
+              <w:rPr>
+                <w:rFonts w:ascii="Times New Roman" w:hAnsi="Times New Roman" w:cs="Times New Roman"/>
+                <w:sz w:val="24"/>
+                <w:szCs w:val="24"/>
+              </w:rPr>
               <w:instrText xml:space="preserve"> HYPERLINK  \l "modelo_17" </w:instrText>
             </w:r>
             <w:r>
+              <w:rPr>
+                <w:rFonts w:ascii="Times New Roman" w:hAnsi="Times New Roman" w:cs="Times New Roman"/>
+                <w:sz w:val="24"/>
+                <w:szCs w:val="24"/>
+              </w:rPr>
               <w:fldChar w:fldCharType="separate"/>
             </w:r>
             <w:r>
               <w:rPr>
                 <w:rStyle w:val="Hyperlink"/>
+                <w:rFonts w:ascii="Times New Roman" w:hAnsi="Times New Roman" w:cs="Times New Roman"/>
+                <w:sz w:val="24"/>
+                <w:szCs w:val="24"/>
                 <w:u w:val="none"/>
               </w:rPr>
               <w:t>16</w:t>
             </w:r>
             <w:r>
+              <w:rPr>
+                <w:rFonts w:ascii="Times New Roman" w:hAnsi="Times New Roman" w:cs="Times New Roman"/>
+                <w:sz w:val="24"/>
+                <w:szCs w:val="24"/>
+              </w:rPr>
               <w:fldChar w:fldCharType="end"/>
             </w:r>
             <w:bookmarkEnd w:id="22"/>
@@ -14444,17 +14666,7 @@
                 <w:szCs w:val="24"/>
                 <w:lang w:eastAsia="pt-BR"/>
               </w:rPr>
-              <w:t>1295</w:t>
-            </w:r>
-            <w:r>
-              <w:rPr>
-                <w:rFonts w:ascii="Times New Roman" w:eastAsia="Times New Roman" w:hAnsi="Times New Roman" w:cs="Times New Roman"/>
-                <w:color w:val="000000"/>
-                <w:sz w:val="24"/>
-                <w:szCs w:val="24"/>
-                <w:lang w:eastAsia="pt-BR"/>
-              </w:rPr>
-              <w:t>,00</w:t>
+              <w:t>1295,00</w:t>
             </w:r>
           </w:p>
         </w:tc>
@@ -14523,7 +14735,7 @@
           <w:szCs w:val="28"/>
         </w:rPr>
       </w:pPr>
-      <w:bookmarkStart w:id="23" w:name="_Toc515027424"/>
+      <w:bookmarkStart w:id="23" w:name="_Toc515828384"/>
       <w:r>
         <w:rPr>
           <w:rFonts w:ascii="Times New Roman" w:hAnsi="Times New Roman" w:cs="Times New Roman"/>
@@ -15622,7 +15834,7 @@
         </w:rPr>
         <w:t xml:space="preserve"> visto que seu preço não é acessível sem o contato com a distribuidora </w:t>
       </w:r>
-      <w:hyperlink r:id="rId8" w:history="1">
+      <w:hyperlink r:id="rId9" w:history="1">
         <w:proofErr w:type="spellStart"/>
         <w:r>
           <w:rPr>
@@ -15965,8 +16177,6 @@
           <w:szCs w:val="24"/>
         </w:rPr>
       </w:pPr>
-      <w:bookmarkStart w:id="24" w:name="_GoBack"/>
-      <w:bookmarkEnd w:id="24"/>
     </w:p>
     <w:p>
       <w:pPr>
@@ -15978,7 +16188,7 @@
           <w:szCs w:val="24"/>
         </w:rPr>
       </w:pPr>
-      <w:bookmarkStart w:id="25" w:name="_Toc515027425"/>
+      <w:bookmarkStart w:id="24" w:name="_Toc515828385"/>
       <w:r>
         <w:rPr>
           <w:rFonts w:ascii="Times New Roman" w:hAnsi="Times New Roman" w:cs="Times New Roman"/>
@@ -15987,7 +16197,7 @@
         </w:rPr>
         <w:t>Escolha da bateria ideal</w:t>
       </w:r>
-      <w:bookmarkEnd w:id="25"/>
+      <w:bookmarkEnd w:id="24"/>
     </w:p>
     <w:p/>
     <w:p>
@@ -15995,6 +16205,7 @@
         <w:jc w:val="both"/>
         <w:rPr>
           <w:rFonts w:ascii="Times New Roman" w:hAnsi="Times New Roman" w:cs="Times New Roman"/>
+          <w:strike/>
           <w:sz w:val="24"/>
           <w:szCs w:val="24"/>
         </w:rPr>
@@ -16002,6 +16213,7 @@
       <w:r>
         <w:rPr>
           <w:rFonts w:ascii="Times New Roman" w:hAnsi="Times New Roman" w:cs="Times New Roman"/>
+          <w:strike/>
           <w:sz w:val="24"/>
           <w:szCs w:val="24"/>
         </w:rPr>
@@ -16010,6 +16222,7 @@
       <w:r>
         <w:rPr>
           <w:rFonts w:ascii="Times New Roman" w:hAnsi="Times New Roman" w:cs="Times New Roman"/>
+          <w:strike/>
           <w:sz w:val="24"/>
           <w:szCs w:val="24"/>
         </w:rPr>
@@ -16018,6 +16231,7 @@
       <w:r>
         <w:rPr>
           <w:rFonts w:ascii="Times New Roman" w:hAnsi="Times New Roman" w:cs="Times New Roman"/>
+          <w:strike/>
           <w:sz w:val="24"/>
           <w:szCs w:val="24"/>
         </w:rPr>
@@ -16026,6 +16240,7 @@
       <w:r>
         <w:rPr>
           <w:rFonts w:ascii="Times New Roman" w:hAnsi="Times New Roman" w:cs="Times New Roman"/>
+          <w:strike/>
           <w:sz w:val="24"/>
           <w:szCs w:val="24"/>
         </w:rPr>
@@ -16034,6 +16249,7 @@
       <w:r>
         <w:rPr>
           <w:rFonts w:ascii="Times New Roman" w:hAnsi="Times New Roman" w:cs="Times New Roman"/>
+          <w:strike/>
           <w:sz w:val="24"/>
           <w:szCs w:val="24"/>
         </w:rPr>
@@ -16042,6 +16258,7 @@
       <w:r>
         <w:rPr>
           <w:rFonts w:ascii="Times New Roman" w:hAnsi="Times New Roman" w:cs="Times New Roman"/>
+          <w:strike/>
           <w:sz w:val="24"/>
           <w:szCs w:val="24"/>
         </w:rPr>
@@ -16050,6 +16267,7 @@
       <w:r>
         <w:rPr>
           <w:rFonts w:ascii="Times New Roman" w:hAnsi="Times New Roman" w:cs="Times New Roman"/>
+          <w:strike/>
           <w:sz w:val="24"/>
           <w:szCs w:val="24"/>
         </w:rPr>
@@ -16058,6 +16276,7 @@
       <w:r>
         <w:rPr>
           <w:rFonts w:ascii="Times New Roman" w:hAnsi="Times New Roman" w:cs="Times New Roman"/>
+          <w:strike/>
           <w:sz w:val="24"/>
           <w:szCs w:val="24"/>
         </w:rPr>
@@ -16066,6 +16285,7 @@
       <w:r>
         <w:rPr>
           <w:rFonts w:ascii="Times New Roman" w:hAnsi="Times New Roman" w:cs="Times New Roman"/>
+          <w:strike/>
           <w:sz w:val="24"/>
           <w:szCs w:val="24"/>
         </w:rPr>
@@ -16074,6 +16294,7 @@
       <w:r>
         <w:rPr>
           <w:rFonts w:ascii="Times New Roman" w:hAnsi="Times New Roman" w:cs="Times New Roman"/>
+          <w:strike/>
           <w:sz w:val="24"/>
           <w:szCs w:val="24"/>
         </w:rPr>
@@ -16082,6 +16303,7 @@
       <w:r>
         <w:rPr>
           <w:rFonts w:ascii="Times New Roman" w:hAnsi="Times New Roman" w:cs="Times New Roman"/>
+          <w:strike/>
           <w:sz w:val="24"/>
           <w:szCs w:val="24"/>
         </w:rPr>
@@ -16090,6 +16312,7 @@
       <w:r>
         <w:rPr>
           <w:rFonts w:ascii="Times New Roman" w:hAnsi="Times New Roman" w:cs="Times New Roman"/>
+          <w:strike/>
           <w:sz w:val="24"/>
           <w:szCs w:val="24"/>
         </w:rPr>
@@ -16192,15 +16415,7 @@
           <w:sz w:val="24"/>
           <w:szCs w:val="24"/>
         </w:rPr>
-        <w:t>, tais qua</w:t>
-      </w:r>
-      <w:r>
-        <w:rPr>
-          <w:rFonts w:ascii="Times New Roman" w:hAnsi="Times New Roman" w:cs="Times New Roman"/>
-          <w:sz w:val="24"/>
-          <w:szCs w:val="24"/>
-        </w:rPr>
-        <w:t>is em suas funções de poupança de energia,</w:t>
+        <w:t>, tais quais em suas funções de poupança de energia,</w:t>
       </w:r>
       <w:r>
         <w:rPr>
@@ -16232,15 +16447,7 @@
           <w:sz w:val="24"/>
           <w:szCs w:val="24"/>
         </w:rPr>
-        <w:t>.</w:t>
-      </w:r>
-      <w:r>
-        <w:rPr>
-          <w:rFonts w:ascii="Times New Roman" w:hAnsi="Times New Roman" w:cs="Times New Roman"/>
-          <w:sz w:val="24"/>
-          <w:szCs w:val="24"/>
-        </w:rPr>
-        <w:t xml:space="preserve"> </w:t>
+        <w:t xml:space="preserve">. </w:t>
       </w:r>
       <w:r>
         <w:rPr>
@@ -16291,6 +16498,7 @@
       <w:r>
         <w:rPr>
           <w:rFonts w:ascii="Times New Roman" w:hAnsi="Times New Roman" w:cs="Times New Roman"/>
+          <w:strike/>
           <w:sz w:val="24"/>
           <w:szCs w:val="24"/>
         </w:rPr>
@@ -16299,6 +16507,7 @@
       <w:r>
         <w:rPr>
           <w:rFonts w:ascii="Times New Roman" w:hAnsi="Times New Roman" w:cs="Times New Roman"/>
+          <w:strike/>
           <w:sz w:val="24"/>
           <w:szCs w:val="24"/>
         </w:rPr>
@@ -16307,6 +16516,7 @@
       <w:r>
         <w:rPr>
           <w:rFonts w:ascii="Times New Roman" w:hAnsi="Times New Roman" w:cs="Times New Roman"/>
+          <w:strike/>
           <w:sz w:val="24"/>
           <w:szCs w:val="24"/>
         </w:rPr>
@@ -16315,6 +16525,7 @@
       <w:r>
         <w:rPr>
           <w:rFonts w:ascii="Times New Roman" w:hAnsi="Times New Roman" w:cs="Times New Roman"/>
+          <w:strike/>
           <w:sz w:val="24"/>
           <w:szCs w:val="24"/>
         </w:rPr>
@@ -16323,6 +16534,7 @@
       <w:r>
         <w:rPr>
           <w:rFonts w:ascii="Times New Roman" w:hAnsi="Times New Roman" w:cs="Times New Roman"/>
+          <w:strike/>
           <w:sz w:val="24"/>
           <w:szCs w:val="24"/>
         </w:rPr>
@@ -16331,6 +16543,7 @@
       <w:r>
         <w:rPr>
           <w:rFonts w:ascii="Times New Roman" w:hAnsi="Times New Roman" w:cs="Times New Roman"/>
+          <w:strike/>
           <w:sz w:val="24"/>
           <w:szCs w:val="24"/>
         </w:rPr>
@@ -16339,6 +16552,7 @@
       <w:r>
         <w:rPr>
           <w:rFonts w:ascii="Times New Roman" w:hAnsi="Times New Roman" w:cs="Times New Roman"/>
+          <w:strike/>
           <w:sz w:val="24"/>
           <w:szCs w:val="24"/>
         </w:rPr>
@@ -16347,6 +16561,7 @@
       <w:r>
         <w:rPr>
           <w:rFonts w:ascii="Times New Roman" w:hAnsi="Times New Roman" w:cs="Times New Roman"/>
+          <w:strike/>
           <w:sz w:val="24"/>
           <w:szCs w:val="24"/>
         </w:rPr>
@@ -16355,6 +16570,7 @@
       <w:r>
         <w:rPr>
           <w:rFonts w:ascii="Times New Roman" w:hAnsi="Times New Roman" w:cs="Times New Roman"/>
+          <w:strike/>
           <w:sz w:val="24"/>
           <w:szCs w:val="24"/>
         </w:rPr>
@@ -16363,6 +16579,7 @@
       <w:r>
         <w:rPr>
           <w:rFonts w:ascii="Times New Roman" w:hAnsi="Times New Roman" w:cs="Times New Roman"/>
+          <w:strike/>
           <w:sz w:val="24"/>
           <w:szCs w:val="24"/>
         </w:rPr>
@@ -16371,6 +16588,7 @@
       <w:r>
         <w:rPr>
           <w:rFonts w:ascii="Times New Roman" w:hAnsi="Times New Roman" w:cs="Times New Roman"/>
+          <w:strike/>
           <w:sz w:val="24"/>
           <w:szCs w:val="24"/>
         </w:rPr>
@@ -16379,6 +16597,7 @@
       <w:r>
         <w:rPr>
           <w:rFonts w:ascii="Times New Roman" w:hAnsi="Times New Roman" w:cs="Times New Roman"/>
+          <w:strike/>
           <w:sz w:val="24"/>
           <w:szCs w:val="24"/>
         </w:rPr>
@@ -16387,6 +16606,7 @@
       <w:r>
         <w:rPr>
           <w:rFonts w:ascii="Times New Roman" w:hAnsi="Times New Roman" w:cs="Times New Roman"/>
+          <w:strike/>
           <w:sz w:val="24"/>
           <w:szCs w:val="24"/>
         </w:rPr>
@@ -16395,6 +16615,7 @@
       <w:r>
         <w:rPr>
           <w:rFonts w:ascii="Times New Roman" w:hAnsi="Times New Roman" w:cs="Times New Roman"/>
+          <w:strike/>
           <w:sz w:val="24"/>
           <w:szCs w:val="24"/>
         </w:rPr>
@@ -16403,20 +16624,20 @@
       <w:r>
         <w:rPr>
           <w:rFonts w:ascii="Times New Roman" w:hAnsi="Times New Roman" w:cs="Times New Roman"/>
-          <w:sz w:val="24"/>
-          <w:szCs w:val="24"/>
-        </w:rPr>
-        <w:t>classificação da bateria. A bateria que alcançar o maior valor será a bateria ideal para o projeto.</w:t>
-      </w:r>
-    </w:p>
-    <w:p>
-      <w:pPr>
-        <w:rPr>
-          <w:rFonts w:ascii="Times New Roman" w:hAnsi="Times New Roman" w:cs="Times New Roman"/>
-          <w:sz w:val="24"/>
-          <w:szCs w:val="24"/>
-        </w:rPr>
-      </w:pPr>
+          <w:strike/>
+          <w:sz w:val="24"/>
+          <w:szCs w:val="24"/>
+        </w:rPr>
+        <w:t>classificação da bateria. A bateria que alcançar o maior valor será a bateria ideal para o projeto</w:t>
+      </w:r>
+      <w:r>
+        <w:rPr>
+          <w:rFonts w:ascii="Times New Roman" w:hAnsi="Times New Roman" w:cs="Times New Roman"/>
+          <w:sz w:val="24"/>
+          <w:szCs w:val="24"/>
+        </w:rPr>
+        <w:t>.</w:t>
+      </w:r>
     </w:p>
     <w:p>
       <w:pPr>
@@ -16435,7 +16656,7 @@
           <w:rFonts w:ascii="Times New Roman" w:hAnsi="Times New Roman" w:cs="Times New Roman"/>
         </w:rPr>
       </w:pPr>
-      <w:bookmarkStart w:id="26" w:name="_Toc515027426"/>
+      <w:bookmarkStart w:id="25" w:name="_Toc515828386"/>
       <w:r>
         <w:rPr>
           <w:rFonts w:ascii="Times New Roman" w:hAnsi="Times New Roman" w:cs="Times New Roman"/>
@@ -16455,7 +16676,7 @@
         </w:rPr>
         <w:t>8266</w:t>
       </w:r>
-      <w:bookmarkEnd w:id="26"/>
+      <w:bookmarkEnd w:id="25"/>
     </w:p>
     <w:p>
       <w:pPr>
@@ -16481,7 +16702,17 @@
           <w:sz w:val="24"/>
           <w:szCs w:val="24"/>
         </w:rPr>
-        <w:t xml:space="preserve">A placa Esp8266 possui um avançado sistema de administração de energia, possuindo tecnologia voltada para projetos móveis e principalmente aplicações voltadas para o </w:t>
+        <w:t>A placa Esp8266 possui um avançado sistema de administração de energia, possuindo tecnologia voltada para projetos móveis e prin</w:t>
+      </w:r>
+      <w:bookmarkStart w:id="26" w:name="_GoBack"/>
+      <w:bookmarkEnd w:id="26"/>
+      <w:r>
+        <w:rPr>
+          <w:rFonts w:ascii="Times New Roman" w:hAnsi="Times New Roman" w:cs="Times New Roman"/>
+          <w:sz w:val="24"/>
+          <w:szCs w:val="24"/>
+        </w:rPr>
+        <w:t xml:space="preserve">cipalmente aplicações voltadas para o </w:t>
       </w:r>
       <w:r>
         <w:rPr>
@@ -16668,6 +16899,7 @@
         <w:jc w:val="both"/>
         <w:rPr>
           <w:rFonts w:ascii="Times New Roman" w:hAnsi="Times New Roman" w:cs="Times New Roman"/>
+          <w:strike/>
           <w:sz w:val="24"/>
           <w:szCs w:val="24"/>
         </w:rPr>
@@ -16675,6 +16907,7 @@
       <w:r>
         <w:rPr>
           <w:rFonts w:ascii="Times New Roman" w:hAnsi="Times New Roman" w:cs="Times New Roman"/>
+          <w:strike/>
           <w:sz w:val="24"/>
           <w:szCs w:val="24"/>
         </w:rPr>
@@ -16683,6 +16916,7 @@
       <w:r>
         <w:rPr>
           <w:rFonts w:ascii="Times New Roman" w:hAnsi="Times New Roman" w:cs="Times New Roman"/>
+          <w:strike/>
           <w:sz w:val="24"/>
           <w:szCs w:val="24"/>
         </w:rPr>
@@ -16691,10 +16925,20 @@
       <w:r>
         <w:rPr>
           <w:rFonts w:ascii="Times New Roman" w:hAnsi="Times New Roman" w:cs="Times New Roman"/>
+          <w:strike/>
           <w:sz w:val="24"/>
           <w:szCs w:val="24"/>
         </w:rPr>
         <w:t>medir os valores de consumo para cada modo de operação</w:t>
+      </w:r>
+      <w:r>
+        <w:rPr>
+          <w:rFonts w:ascii="Times New Roman" w:hAnsi="Times New Roman" w:cs="Times New Roman"/>
+          <w:strike/>
+          <w:sz w:val="24"/>
+          <w:szCs w:val="24"/>
+        </w:rPr>
+        <w:t>.</w:t>
       </w:r>
     </w:p>
     <w:p>
@@ -17104,7 +17348,7 @@
           <w:sz w:val="28"/>
         </w:rPr>
       </w:pPr>
-      <w:bookmarkStart w:id="27" w:name="_Toc515027427"/>
+      <w:bookmarkStart w:id="27" w:name="_Toc515828387"/>
       <w:r>
         <w:rPr>
           <w:rFonts w:ascii="Times New Roman" w:hAnsi="Times New Roman" w:cs="Times New Roman"/>
@@ -17593,6 +17837,28 @@
     <w:p>
       <w:pPr>
         <w:rPr>
+          <w:rFonts w:ascii="Times New Roman" w:hAnsi="Times New Roman" w:cs="Times New Roman"/>
+          <w:sz w:val="24"/>
+          <w:szCs w:val="24"/>
+        </w:rPr>
+        <w:sectPr>
+          <w:pgSz w:w="11906" w:h="16838"/>
+          <w:pgMar w:top="720" w:right="720" w:bottom="720" w:left="720" w:header="708" w:footer="708" w:gutter="0"/>
+          <w:cols w:space="708"/>
+          <w:docGrid w:linePitch="360"/>
+        </w:sectPr>
+      </w:pPr>
+      <w:r>
+        <w:rPr>
+          <w:rFonts w:ascii="Times New Roman" w:hAnsi="Times New Roman" w:cs="Times New Roman"/>
+          <w:sz w:val="24"/>
+        </w:rPr>
+        <w:t>Em que:</w:t>
+      </w:r>
+    </w:p>
+    <w:p>
+      <w:pPr>
+        <w:rPr>
           <w:rFonts w:ascii="Times New Roman" w:eastAsiaTheme="minorEastAsia" w:hAnsi="Times New Roman" w:cs="Times New Roman"/>
           <w:sz w:val="24"/>
           <w:szCs w:val="24"/>
@@ -17602,22 +17868,9 @@
         <w:rPr>
           <w:rFonts w:ascii="Times New Roman" w:hAnsi="Times New Roman" w:cs="Times New Roman"/>
           <w:sz w:val="24"/>
-        </w:rPr>
-        <w:t>Em que:</w:t>
-      </w:r>
-      <w:r>
-        <w:rPr>
-          <w:rFonts w:ascii="Times New Roman" w:hAnsi="Times New Roman" w:cs="Times New Roman"/>
-          <w:sz w:val="24"/>
-        </w:rPr>
-        <w:br/>
-      </w:r>
-      <w:r>
-        <w:rPr>
-          <w:rFonts w:ascii="Times New Roman" w:hAnsi="Times New Roman" w:cs="Times New Roman"/>
-          <w:sz w:val="24"/>
-          <w:szCs w:val="24"/>
-        </w:rPr>
+          <w:szCs w:val="24"/>
+        </w:rPr>
+        <w:lastRenderedPageBreak/>
         <w:t xml:space="preserve">Tamanho = comprimento </w:t>
       </w:r>
       <m:oMath>
@@ -17713,6 +17966,7 @@
           <w:sz w:val="24"/>
           <w:szCs w:val="24"/>
         </w:rPr>
+        <w:lastRenderedPageBreak/>
         <w:t>peso2 = valor do peso2 aplicado ao Custo</w:t>
       </w:r>
     </w:p>
@@ -17759,8 +18013,26 @@
           <w:sz w:val="24"/>
           <w:szCs w:val="24"/>
         </w:rPr>
+        <w:sectPr>
+          <w:type w:val="continuous"/>
+          <w:pgSz w:w="11906" w:h="16838"/>
+          <w:pgMar w:top="720" w:right="720" w:bottom="720" w:left="720" w:header="708" w:footer="708" w:gutter="0"/>
+          <w:cols w:num="2" w:space="708"/>
+          <w:docGrid w:linePitch="360"/>
+        </w:sectPr>
       </w:pPr>
-      <w:bookmarkStart w:id="28" w:name="_Toc515027428"/>
+    </w:p>
+    <w:p>
+      <w:pPr>
+        <w:pStyle w:val="Ttulo2"/>
+        <w:ind w:firstLine="360"/>
+        <w:rPr>
+          <w:rFonts w:ascii="Times New Roman" w:hAnsi="Times New Roman" w:cs="Times New Roman"/>
+          <w:sz w:val="24"/>
+          <w:szCs w:val="24"/>
+        </w:rPr>
+      </w:pPr>
+      <w:bookmarkStart w:id="28" w:name="_Toc515828388"/>
       <w:r>
         <w:rPr>
           <w:rFonts w:ascii="Times New Roman" w:hAnsi="Times New Roman" w:cs="Times New Roman"/>
@@ -17817,7 +18089,7 @@
           <w:sz w:val="28"/>
         </w:rPr>
       </w:pPr>
-      <w:bookmarkStart w:id="29" w:name="_Toc515027429"/>
+      <w:bookmarkStart w:id="29" w:name="_Toc515828389"/>
       <w:r>
         <w:rPr>
           <w:rFonts w:ascii="Times New Roman" w:hAnsi="Times New Roman" w:cs="Times New Roman"/>
@@ -17852,7 +18124,7 @@
           <w:sz w:val="28"/>
         </w:rPr>
       </w:pPr>
-      <w:bookmarkStart w:id="30" w:name="_Toc515027430"/>
+      <w:bookmarkStart w:id="30" w:name="_Toc515828390"/>
       <w:r>
         <w:rPr>
           <w:rFonts w:ascii="Times New Roman" w:hAnsi="Times New Roman" w:cs="Times New Roman"/>
@@ -17887,7 +18159,7 @@
           <w:sz w:val="28"/>
         </w:rPr>
       </w:pPr>
-      <w:bookmarkStart w:id="31" w:name="_Toc515027431"/>
+      <w:bookmarkStart w:id="31" w:name="_Toc515828391"/>
       <w:r>
         <w:rPr>
           <w:rFonts w:ascii="Times New Roman" w:hAnsi="Times New Roman" w:cs="Times New Roman"/>
@@ -17922,7 +18194,7 @@
           <w:sz w:val="28"/>
         </w:rPr>
       </w:pPr>
-      <w:bookmarkStart w:id="32" w:name="_Toc515027432"/>
+      <w:bookmarkStart w:id="32" w:name="_Toc515828392"/>
       <w:r>
         <w:rPr>
           <w:rFonts w:ascii="Times New Roman" w:hAnsi="Times New Roman" w:cs="Times New Roman"/>
@@ -17957,7 +18229,7 @@
           <w:sz w:val="28"/>
         </w:rPr>
       </w:pPr>
-      <w:bookmarkStart w:id="33" w:name="_Toc515027433"/>
+      <w:bookmarkStart w:id="33" w:name="_Toc515828393"/>
       <w:r>
         <w:rPr>
           <w:rFonts w:ascii="Times New Roman" w:hAnsi="Times New Roman" w:cs="Times New Roman"/>
@@ -17992,7 +18264,7 @@
           <w:sz w:val="28"/>
         </w:rPr>
       </w:pPr>
-      <w:bookmarkStart w:id="34" w:name="_Toc515027434"/>
+      <w:bookmarkStart w:id="34" w:name="_Toc515828394"/>
       <w:r>
         <w:rPr>
           <w:rFonts w:ascii="Times New Roman" w:hAnsi="Times New Roman" w:cs="Times New Roman"/>
@@ -18035,7 +18307,7 @@
         </w:rPr>
         <w:t xml:space="preserve"> </w:t>
       </w:r>
-      <w:bookmarkStart w:id="35" w:name="_Toc515027435"/>
+      <w:bookmarkStart w:id="35" w:name="_Toc515828395"/>
       <w:r>
         <w:rPr>
           <w:rFonts w:ascii="Times New Roman" w:hAnsi="Times New Roman" w:cs="Times New Roman"/>
@@ -18078,7 +18350,7 @@
         </w:rPr>
         <w:t xml:space="preserve"> </w:t>
       </w:r>
-      <w:bookmarkStart w:id="36" w:name="_Toc515027436"/>
+      <w:bookmarkStart w:id="36" w:name="_Toc515828396"/>
       <w:r>
         <w:rPr>
           <w:rFonts w:ascii="Times New Roman" w:hAnsi="Times New Roman" w:cs="Times New Roman"/>
@@ -18121,7 +18393,7 @@
         </w:rPr>
         <w:t xml:space="preserve"> </w:t>
       </w:r>
-      <w:bookmarkStart w:id="37" w:name="_Toc515027437"/>
+      <w:bookmarkStart w:id="37" w:name="_Toc515828397"/>
       <w:r>
         <w:rPr>
           <w:rFonts w:ascii="Times New Roman" w:hAnsi="Times New Roman" w:cs="Times New Roman"/>
@@ -18233,28 +18505,6 @@
     </w:p>
     <w:p>
       <w:pPr>
-        <w:jc w:val="both"/>
-        <w:outlineLvl w:val="0"/>
-        <w:rPr>
-          <w:rFonts w:ascii="Times New Roman" w:hAnsi="Times New Roman" w:cs="Times New Roman"/>
-          <w:b/>
-          <w:sz w:val="28"/>
-        </w:rPr>
-      </w:pPr>
-    </w:p>
-    <w:p>
-      <w:pPr>
-        <w:jc w:val="both"/>
-        <w:outlineLvl w:val="0"/>
-        <w:rPr>
-          <w:rFonts w:ascii="Times New Roman" w:hAnsi="Times New Roman" w:cs="Times New Roman"/>
-          <w:b/>
-          <w:sz w:val="28"/>
-        </w:rPr>
-      </w:pPr>
-    </w:p>
-    <w:p>
-      <w:pPr>
         <w:pStyle w:val="Ttulo1"/>
         <w:ind w:firstLine="360"/>
         <w:rPr>
@@ -18264,7 +18514,7 @@
           <w:sz w:val="28"/>
         </w:rPr>
       </w:pPr>
-      <w:bookmarkStart w:id="38" w:name="_Toc515027438"/>
+      <w:bookmarkStart w:id="38" w:name="_Toc515828398"/>
       <w:r>
         <w:rPr>
           <w:rFonts w:ascii="Times New Roman" w:hAnsi="Times New Roman" w:cs="Times New Roman"/>
@@ -18272,6 +18522,7 @@
           <w:color w:val="000000" w:themeColor="text1"/>
           <w:sz w:val="28"/>
         </w:rPr>
+        <w:lastRenderedPageBreak/>
         <w:t>REFERÊNCIAS</w:t>
       </w:r>
       <w:bookmarkEnd w:id="38"/>
@@ -18358,7 +18609,7 @@
               </w:rPr>
               <w:t xml:space="preserve">STA-ELETRONICA. Pilhas e baterias Rontek. Disponível em: </w:t>
             </w:r>
-            <w:hyperlink r:id="rId9" w:history="1">
+            <w:hyperlink r:id="rId10" w:history="1">
               <w:r>
                 <w:rPr>
                   <w:rStyle w:val="Hyperlink"/>
@@ -18488,7 +18739,7 @@
               </w:rPr>
               <w:t xml:space="preserve">. Disponível em: </w:t>
             </w:r>
-            <w:hyperlink r:id="rId10" w:history="1">
+            <w:hyperlink r:id="rId11" w:history="1">
               <w:r>
                 <w:rPr>
                   <w:rStyle w:val="Hyperlink"/>
@@ -18621,7 +18872,7 @@
               </w:rPr>
               <w:t xml:space="preserve">. Pilhas e baterias Ni-mh. Disponível em: </w:t>
             </w:r>
-            <w:hyperlink r:id="rId11" w:history="1">
+            <w:hyperlink r:id="rId12" w:history="1">
               <w:r>
                 <w:rPr>
                   <w:rStyle w:val="Hyperlink"/>
@@ -18737,7 +18988,7 @@
               </w:rPr>
               <w:t xml:space="preserve">STA-ELETRONICA. Pilhas e baterias Rontek. Disponível em: </w:t>
             </w:r>
-            <w:hyperlink r:id="rId12" w:history="1">
+            <w:hyperlink r:id="rId13" w:history="1">
               <w:r>
                 <w:rPr>
                   <w:rStyle w:val="Hyperlink"/>
@@ -18853,7 +19104,7 @@
               </w:rPr>
               <w:t xml:space="preserve">MOXDOTCELL. Pilha recarregável MO-AA2700. Disponível em: </w:t>
             </w:r>
-            <w:hyperlink r:id="rId13" w:history="1">
+            <w:hyperlink r:id="rId14" w:history="1">
               <w:r>
                 <w:rPr>
                   <w:rStyle w:val="Hyperlink"/>
@@ -19000,7 +19251,7 @@
               </w:rPr>
               <w:t xml:space="preserve"> </w:t>
             </w:r>
-            <w:hyperlink r:id="rId14" w:history="1">
+            <w:hyperlink r:id="rId15" w:history="1">
               <w:r>
                 <w:rPr>
                   <w:rStyle w:val="Hyperlink"/>
@@ -19143,7 +19394,7 @@
               </w:rPr>
               <w:t xml:space="preserve">. Disponível em: </w:t>
             </w:r>
-            <w:hyperlink r:id="rId15" w:history="1">
+            <w:hyperlink r:id="rId16" w:history="1">
               <w:r>
                 <w:rPr>
                   <w:rStyle w:val="Hyperlink"/>
@@ -19291,7 +19542,7 @@
               </w:rPr>
               <w:t xml:space="preserve"> SYMA. Disponível em:  </w:t>
             </w:r>
-            <w:hyperlink r:id="rId16" w:history="1">
+            <w:hyperlink r:id="rId17" w:history="1">
               <w:r>
                 <w:rPr>
                   <w:rStyle w:val="Hyperlink"/>
@@ -19458,7 +19709,7 @@
               </w:rPr>
               <w:t xml:space="preserve">STA-ELETRONICA. Pilhas e baterias Rontek. Disponível em: </w:t>
             </w:r>
-            <w:hyperlink r:id="rId17" w:history="1">
+            <w:hyperlink r:id="rId18" w:history="1">
               <w:r>
                 <w:rPr>
                   <w:rStyle w:val="Hyperlink"/>
@@ -19589,7 +19840,7 @@
               </w:rPr>
               <w:t xml:space="preserve">STA-ELETRONICA. Pilhas e baterias Rontek. Disponível em: </w:t>
             </w:r>
-            <w:hyperlink r:id="rId18" w:history="1">
+            <w:hyperlink r:id="rId19" w:history="1">
               <w:r>
                 <w:rPr>
                   <w:rStyle w:val="Hyperlink"/>
@@ -19720,7 +19971,7 @@
               </w:rPr>
               <w:t xml:space="preserve">STA-ELETRONICA. Pilhas e baterias Rontek. Disponível em: </w:t>
             </w:r>
-            <w:hyperlink r:id="rId19" w:history="1">
+            <w:hyperlink r:id="rId20" w:history="1">
               <w:r>
                 <w:rPr>
                   <w:rStyle w:val="Hyperlink"/>
@@ -19851,7 +20102,7 @@
               </w:rPr>
               <w:t xml:space="preserve">STA-ELETRONICA. Pilhas e baterias Rontek. Disponível em: </w:t>
             </w:r>
-            <w:hyperlink r:id="rId20" w:history="1">
+            <w:hyperlink r:id="rId21" w:history="1">
               <w:r>
                 <w:rPr>
                   <w:rStyle w:val="Hyperlink"/>
@@ -19985,7 +20236,7 @@
               </w:rPr>
               <w:t xml:space="preserve">MOXDOTCELL. Pilha recarregável MO-AA2700. Disponível em: </w:t>
             </w:r>
-            <w:hyperlink r:id="rId21" w:history="1">
+            <w:hyperlink r:id="rId22" w:history="1">
               <w:r>
                 <w:rPr>
                   <w:rStyle w:val="Hyperlink"/>
@@ -20128,7 +20379,7 @@
               </w:rPr>
               <w:t xml:space="preserve">STA-ELETRONICA. Pilhas e baterias Rontek. Disponível em: </w:t>
             </w:r>
-            <w:hyperlink r:id="rId22" w:history="1">
+            <w:hyperlink r:id="rId23" w:history="1">
               <w:r>
                 <w:rPr>
                   <w:rStyle w:val="Hyperlink"/>
@@ -20284,7 +20535,7 @@
               </w:rPr>
               <w:t xml:space="preserve">STA-ELETRONICA. Pilhas e baterias Rontek. Disponível em: </w:t>
             </w:r>
-            <w:hyperlink r:id="rId23" w:history="1">
+            <w:hyperlink r:id="rId24" w:history="1">
               <w:r>
                 <w:rPr>
                   <w:rStyle w:val="Hyperlink"/>
@@ -20440,7 +20691,7 @@
               </w:rPr>
               <w:t xml:space="preserve">STA-ELETRONICA. Pilhas e baterias Rontek. Disponível em: </w:t>
             </w:r>
-            <w:hyperlink r:id="rId24" w:history="1">
+            <w:hyperlink r:id="rId25" w:history="1">
               <w:r>
                 <w:rPr>
                   <w:rStyle w:val="Hyperlink"/>
@@ -20604,7 +20855,7 @@
               </w:rPr>
               <w:t xml:space="preserve">. Disponível em: </w:t>
             </w:r>
-            <w:hyperlink r:id="rId25" w:history="1">
+            <w:hyperlink r:id="rId26" w:history="1">
               <w:r>
                 <w:rPr>
                   <w:rStyle w:val="Hyperlink"/>
@@ -20825,7 +21076,7 @@
               </w:rPr>
               <w:t xml:space="preserve"> </w:t>
             </w:r>
-            <w:hyperlink r:id="rId26" w:history="1">
+            <w:hyperlink r:id="rId27" w:history="1">
               <w:r>
                 <w:rPr>
                   <w:rStyle w:val="Hyperlink"/>
@@ -21013,7 +21264,7 @@
               </w:rPr>
               <w:t xml:space="preserve"> SYMA. Disponível em:  </w:t>
             </w:r>
-            <w:hyperlink r:id="rId27" w:history="1">
+            <w:hyperlink r:id="rId28" w:history="1">
               <w:r>
                 <w:rPr>
                   <w:rStyle w:val="Hyperlink"/>
@@ -21177,7 +21428,7 @@
               </w:rPr>
               <w:t xml:space="preserve">Disponível em: </w:t>
             </w:r>
-            <w:hyperlink r:id="rId28" w:history="1">
+            <w:hyperlink r:id="rId29" w:history="1">
               <w:r>
                 <w:rPr>
                   <w:rStyle w:val="Hyperlink"/>
@@ -21200,7 +21451,7 @@
               </w:rPr>
               <w:t xml:space="preserve"> </w:t>
             </w:r>
-            <w:hyperlink r:id="rId29" w:history="1"/>
+            <w:hyperlink r:id="rId30" w:history="1"/>
             <w:r>
               <w:rPr>
                 <w:rFonts w:ascii="Times New Roman" w:hAnsi="Times New Roman" w:cs="Times New Roman"/>
@@ -21261,6 +21512,7 @@
       </w:pPr>
     </w:p>
     <w:sectPr>
+      <w:type w:val="continuous"/>
       <w:pgSz w:w="11906" w:h="16838"/>
       <w:pgMar w:top="720" w:right="720" w:bottom="720" w:left="720" w:header="708" w:footer="708" w:gutter="0"/>
       <w:cols w:space="708"/>
@@ -21271,7 +21523,7 @@
 </file>
 
 <file path=word/endnotes.xml><?xml version="1.0" encoding="utf-8"?>
-<w:endnotes xmlns:wpc="http://schemas.microsoft.com/office/word/2010/wordprocessingCanvas" xmlns:cx="http://schemas.microsoft.com/office/drawing/2014/chartex" xmlns:cx1="http://schemas.microsoft.com/office/drawing/2015/9/8/chartex" xmlns:cx2="http://schemas.microsoft.com/office/drawing/2015/10/21/chartex" xmlns:cx3="http://schemas.microsoft.com/office/drawing/2016/5/9/chartex" xmlns:cx4="http://schemas.microsoft.com/office/drawing/2016/5/10/chartex" xmlns:cx5="http://schemas.microsoft.com/office/drawing/2016/5/11/chartex" xmlns:cx6="http://schemas.microsoft.com/office/drawing/2016/5/12/chartex" xmlns:cx7="http://schemas.microsoft.com/office/drawing/2016/5/13/chartex" xmlns:cx8="http://schemas.microsoft.com/office/drawing/2016/5/14/chartex" xmlns:mc="http://schemas.openxmlformats.org/markup-compatibility/2006" xmlns:aink="http://schemas.microsoft.com/office/drawing/2016/ink" xmlns:am3d="http://schemas.microsoft.com/office/drawing/2017/model3d" xmlns:o="urn:schemas-microsoft-com:office:office" xmlns:r="http://schemas.openxmlformats.org/officeDocument/2006/relationships" xmlns:m="http://schemas.openxmlformats.org/officeDocument/2006/math" xmlns:v="urn:schemas-microsoft-com:vml" xmlns:wp14="http://schemas.microsoft.com/office/word/2010/wordprocessingDrawing" xmlns:wp="http://schemas.openxmlformats.org/drawingml/2006/wordprocessingDrawing" xmlns:w10="urn:schemas-microsoft-com:office:word" xmlns:w="http://schemas.openxmlformats.org/wordprocessingml/2006/main" xmlns:w14="http://schemas.microsoft.com/office/word/2010/wordml" xmlns:w15="http://schemas.microsoft.com/office/word/2012/wordml" xmlns:w16cid="http://schemas.microsoft.com/office/word/2016/wordml/cid" xmlns:w16se="http://schemas.microsoft.com/office/word/2015/wordml/symex" xmlns:wpg="http://schemas.microsoft.com/office/word/2010/wordprocessingGroup" xmlns:wpi="http://schemas.microsoft.com/office/word/2010/wordprocessingInk" xmlns:wne="http://schemas.microsoft.com/office/word/2006/wordml" xmlns:wps="http://schemas.microsoft.com/office/word/2010/wordprocessingShape" mc:Ignorable="w14 w15 w16se w16cid wp14">
+<w:endnotes xmlns:wpc="http://schemas.microsoft.com/office/word/2010/wordprocessingCanvas" xmlns:cx="http://schemas.microsoft.com/office/drawing/2014/chartex" xmlns:mc="http://schemas.openxmlformats.org/markup-compatibility/2006" xmlns:o="urn:schemas-microsoft-com:office:office" xmlns:r="http://schemas.openxmlformats.org/officeDocument/2006/relationships" xmlns:m="http://schemas.openxmlformats.org/officeDocument/2006/math" xmlns:v="urn:schemas-microsoft-com:vml" xmlns:wp14="http://schemas.microsoft.com/office/word/2010/wordprocessingDrawing" xmlns:wp="http://schemas.openxmlformats.org/drawingml/2006/wordprocessingDrawing" xmlns:w10="urn:schemas-microsoft-com:office:word" xmlns:w="http://schemas.openxmlformats.org/wordprocessingml/2006/main" xmlns:w14="http://schemas.microsoft.com/office/word/2010/wordml" xmlns:w15="http://schemas.microsoft.com/office/word/2012/wordml" xmlns:w16se="http://schemas.microsoft.com/office/word/2015/wordml/symex" xmlns:wpg="http://schemas.microsoft.com/office/word/2010/wordprocessingGroup" xmlns:wpi="http://schemas.microsoft.com/office/word/2010/wordprocessingInk" xmlns:wne="http://schemas.microsoft.com/office/word/2006/wordml" xmlns:wps="http://schemas.microsoft.com/office/word/2010/wordprocessingShape" mc:Ignorable="w14 w15 w16se wp14">
   <w:endnote w:type="separator" w:id="-1">
     <w:p>
       <w:pPr>
@@ -21295,8 +21547,53 @@
 </w:endnotes>
 </file>
 
+<file path=word/footer1.xml><?xml version="1.0" encoding="utf-8"?>
+<w:ftr xmlns:wpc="http://schemas.microsoft.com/office/word/2010/wordprocessingCanvas" xmlns:cx="http://schemas.microsoft.com/office/drawing/2014/chartex" xmlns:mc="http://schemas.openxmlformats.org/markup-compatibility/2006" xmlns:o="urn:schemas-microsoft-com:office:office" xmlns:r="http://schemas.openxmlformats.org/officeDocument/2006/relationships" xmlns:m="http://schemas.openxmlformats.org/officeDocument/2006/math" xmlns:v="urn:schemas-microsoft-com:vml" xmlns:wp14="http://schemas.microsoft.com/office/word/2010/wordprocessingDrawing" xmlns:wp="http://schemas.openxmlformats.org/drawingml/2006/wordprocessingDrawing" xmlns:w10="urn:schemas-microsoft-com:office:word" xmlns:w="http://schemas.openxmlformats.org/wordprocessingml/2006/main" xmlns:w14="http://schemas.microsoft.com/office/word/2010/wordml" xmlns:w15="http://schemas.microsoft.com/office/word/2012/wordml" xmlns:w16se="http://schemas.microsoft.com/office/word/2015/wordml/symex" xmlns:wpg="http://schemas.microsoft.com/office/word/2010/wordprocessingGroup" xmlns:wpi="http://schemas.microsoft.com/office/word/2010/wordprocessingInk" xmlns:wne="http://schemas.microsoft.com/office/word/2006/wordml" xmlns:wps="http://schemas.microsoft.com/office/word/2010/wordprocessingShape" mc:Ignorable="w14 w15 w16se wp14">
+  <w:sdt>
+    <w:sdtPr>
+      <w:id w:val="-1264920848"/>
+      <w:docPartObj>
+        <w:docPartGallery w:val="Page Numbers (Bottom of Page)"/>
+        <w:docPartUnique/>
+      </w:docPartObj>
+    </w:sdtPr>
+    <w:sdtContent>
+      <w:p>
+        <w:pPr>
+          <w:pStyle w:val="Rodap"/>
+          <w:jc w:val="right"/>
+        </w:pPr>
+        <w:r>
+          <w:fldChar w:fldCharType="begin"/>
+        </w:r>
+        <w:r>
+          <w:instrText>PAGE   \* MERGEFORMAT</w:instrText>
+        </w:r>
+        <w:r>
+          <w:fldChar w:fldCharType="separate"/>
+        </w:r>
+        <w:r>
+          <w:rPr>
+            <w:noProof/>
+          </w:rPr>
+          <w:t>6</w:t>
+        </w:r>
+        <w:r>
+          <w:fldChar w:fldCharType="end"/>
+        </w:r>
+      </w:p>
+    </w:sdtContent>
+  </w:sdt>
+  <w:p>
+    <w:pPr>
+      <w:pStyle w:val="Rodap"/>
+    </w:pPr>
+  </w:p>
+</w:ftr>
+</file>
+
 <file path=word/footnotes.xml><?xml version="1.0" encoding="utf-8"?>
-<w:footnotes xmlns:wpc="http://schemas.microsoft.com/office/word/2010/wordprocessingCanvas" xmlns:cx="http://schemas.microsoft.com/office/drawing/2014/chartex" xmlns:cx1="http://schemas.microsoft.com/office/drawing/2015/9/8/chartex" xmlns:cx2="http://schemas.microsoft.com/office/drawing/2015/10/21/chartex" xmlns:cx3="http://schemas.microsoft.com/office/drawing/2016/5/9/chartex" xmlns:cx4="http://schemas.microsoft.com/office/drawing/2016/5/10/chartex" xmlns:cx5="http://schemas.microsoft.com/office/drawing/2016/5/11/chartex" xmlns:cx6="http://schemas.microsoft.com/office/drawing/2016/5/12/chartex" xmlns:cx7="http://schemas.microsoft.com/office/drawing/2016/5/13/chartex" xmlns:cx8="http://schemas.microsoft.com/office/drawing/2016/5/14/chartex" xmlns:mc="http://schemas.openxmlformats.org/markup-compatibility/2006" xmlns:aink="http://schemas.microsoft.com/office/drawing/2016/ink" xmlns:am3d="http://schemas.microsoft.com/office/drawing/2017/model3d" xmlns:o="urn:schemas-microsoft-com:office:office" xmlns:r="http://schemas.openxmlformats.org/officeDocument/2006/relationships" xmlns:m="http://schemas.openxmlformats.org/officeDocument/2006/math" xmlns:v="urn:schemas-microsoft-com:vml" xmlns:wp14="http://schemas.microsoft.com/office/word/2010/wordprocessingDrawing" xmlns:wp="http://schemas.openxmlformats.org/drawingml/2006/wordprocessingDrawing" xmlns:w10="urn:schemas-microsoft-com:office:word" xmlns:w="http://schemas.openxmlformats.org/wordprocessingml/2006/main" xmlns:w14="http://schemas.microsoft.com/office/word/2010/wordml" xmlns:w15="http://schemas.microsoft.com/office/word/2012/wordml" xmlns:w16cid="http://schemas.microsoft.com/office/word/2016/wordml/cid" xmlns:w16se="http://schemas.microsoft.com/office/word/2015/wordml/symex" xmlns:wpg="http://schemas.microsoft.com/office/word/2010/wordprocessingGroup" xmlns:wpi="http://schemas.microsoft.com/office/word/2010/wordprocessingInk" xmlns:wne="http://schemas.microsoft.com/office/word/2006/wordml" xmlns:wps="http://schemas.microsoft.com/office/word/2010/wordprocessingShape" mc:Ignorable="w14 w15 w16se w16cid wp14">
+<w:footnotes xmlns:wpc="http://schemas.microsoft.com/office/word/2010/wordprocessingCanvas" xmlns:cx="http://schemas.microsoft.com/office/drawing/2014/chartex" xmlns:mc="http://schemas.openxmlformats.org/markup-compatibility/2006" xmlns:o="urn:schemas-microsoft-com:office:office" xmlns:r="http://schemas.openxmlformats.org/officeDocument/2006/relationships" xmlns:m="http://schemas.openxmlformats.org/officeDocument/2006/math" xmlns:v="urn:schemas-microsoft-com:vml" xmlns:wp14="http://schemas.microsoft.com/office/word/2010/wordprocessingDrawing" xmlns:wp="http://schemas.openxmlformats.org/drawingml/2006/wordprocessingDrawing" xmlns:w10="urn:schemas-microsoft-com:office:word" xmlns:w="http://schemas.openxmlformats.org/wordprocessingml/2006/main" xmlns:w14="http://schemas.microsoft.com/office/word/2010/wordml" xmlns:w15="http://schemas.microsoft.com/office/word/2012/wordml" xmlns:w16se="http://schemas.microsoft.com/office/word/2015/wordml/symex" xmlns:wpg="http://schemas.microsoft.com/office/word/2010/wordprocessingGroup" xmlns:wpi="http://schemas.microsoft.com/office/word/2010/wordprocessingInk" xmlns:wne="http://schemas.microsoft.com/office/word/2006/wordml" xmlns:wps="http://schemas.microsoft.com/office/word/2010/wordprocessingShape" mc:Ignorable="w14 w15 w16se wp14">
   <w:footnote w:type="separator" w:id="-1">
     <w:p>
       <w:pPr>
@@ -21321,7 +21618,7 @@
 </file>
 
 <file path=word/numbering.xml><?xml version="1.0" encoding="utf-8"?>
-<w:numbering xmlns:wpc="http://schemas.microsoft.com/office/word/2010/wordprocessingCanvas" xmlns:cx="http://schemas.microsoft.com/office/drawing/2014/chartex" xmlns:cx1="http://schemas.microsoft.com/office/drawing/2015/9/8/chartex" xmlns:cx2="http://schemas.microsoft.com/office/drawing/2015/10/21/chartex" xmlns:cx3="http://schemas.microsoft.com/office/drawing/2016/5/9/chartex" xmlns:cx4="http://schemas.microsoft.com/office/drawing/2016/5/10/chartex" xmlns:cx5="http://schemas.microsoft.com/office/drawing/2016/5/11/chartex" xmlns:cx6="http://schemas.microsoft.com/office/drawing/2016/5/12/chartex" xmlns:cx7="http://schemas.microsoft.com/office/drawing/2016/5/13/chartex" xmlns:cx8="http://schemas.microsoft.com/office/drawing/2016/5/14/chartex" xmlns:mc="http://schemas.openxmlformats.org/markup-compatibility/2006" xmlns:aink="http://schemas.microsoft.com/office/drawing/2016/ink" xmlns:am3d="http://schemas.microsoft.com/office/drawing/2017/model3d" xmlns:o="urn:schemas-microsoft-com:office:office" xmlns:r="http://schemas.openxmlformats.org/officeDocument/2006/relationships" xmlns:m="http://schemas.openxmlformats.org/officeDocument/2006/math" xmlns:v="urn:schemas-microsoft-com:vml" xmlns:wp14="http://schemas.microsoft.com/office/word/2010/wordprocessingDrawing" xmlns:wp="http://schemas.openxmlformats.org/drawingml/2006/wordprocessingDrawing" xmlns:w10="urn:schemas-microsoft-com:office:word" xmlns:w="http://schemas.openxmlformats.org/wordprocessingml/2006/main" xmlns:w14="http://schemas.microsoft.com/office/word/2010/wordml" xmlns:w15="http://schemas.microsoft.com/office/word/2012/wordml" xmlns:w16cid="http://schemas.microsoft.com/office/word/2016/wordml/cid" xmlns:w16se="http://schemas.microsoft.com/office/word/2015/wordml/symex" xmlns:wpg="http://schemas.microsoft.com/office/word/2010/wordprocessingGroup" xmlns:wpi="http://schemas.microsoft.com/office/word/2010/wordprocessingInk" xmlns:wne="http://schemas.microsoft.com/office/word/2006/wordml" xmlns:wps="http://schemas.microsoft.com/office/word/2010/wordprocessingShape" mc:Ignorable="w14 w15 w16se w16cid wp14">
+<w:numbering xmlns:wpc="http://schemas.microsoft.com/office/word/2010/wordprocessingCanvas" xmlns:cx="http://schemas.microsoft.com/office/drawing/2014/chartex" xmlns:mc="http://schemas.openxmlformats.org/markup-compatibility/2006" xmlns:o="urn:schemas-microsoft-com:office:office" xmlns:r="http://schemas.openxmlformats.org/officeDocument/2006/relationships" xmlns:m="http://schemas.openxmlformats.org/officeDocument/2006/math" xmlns:v="urn:schemas-microsoft-com:vml" xmlns:wp14="http://schemas.microsoft.com/office/word/2010/wordprocessingDrawing" xmlns:wp="http://schemas.openxmlformats.org/drawingml/2006/wordprocessingDrawing" xmlns:w10="urn:schemas-microsoft-com:office:word" xmlns:w="http://schemas.openxmlformats.org/wordprocessingml/2006/main" xmlns:w14="http://schemas.microsoft.com/office/word/2010/wordml" xmlns:w15="http://schemas.microsoft.com/office/word/2012/wordml" xmlns:w16se="http://schemas.microsoft.com/office/word/2015/wordml/symex" xmlns:wpg="http://schemas.microsoft.com/office/word/2010/wordprocessingGroup" xmlns:wpi="http://schemas.microsoft.com/office/word/2010/wordprocessingInk" xmlns:wne="http://schemas.microsoft.com/office/word/2006/wordml" xmlns:wps="http://schemas.microsoft.com/office/word/2010/wordprocessingShape" mc:Ignorable="w14 w15 w16se wp14">
   <w:abstractNum w:abstractNumId="0" w15:restartNumberingAfterBreak="0">
     <w:nsid w:val="07A27DC2"/>
     <w:multiLevelType w:val="hybridMultilevel"/>
@@ -21507,7 +21804,7 @@
 </file>
 
 <file path=word/styles.xml><?xml version="1.0" encoding="utf-8"?>
-<w:styles xmlns:mc="http://schemas.openxmlformats.org/markup-compatibility/2006" xmlns:r="http://schemas.openxmlformats.org/officeDocument/2006/relationships" xmlns:w="http://schemas.openxmlformats.org/wordprocessingml/2006/main" xmlns:w14="http://schemas.microsoft.com/office/word/2010/wordml" xmlns:w15="http://schemas.microsoft.com/office/word/2012/wordml" xmlns:w16cid="http://schemas.microsoft.com/office/word/2016/wordml/cid" xmlns:w16se="http://schemas.microsoft.com/office/word/2015/wordml/symex" mc:Ignorable="w14 w15 w16se w16cid">
+<w:styles xmlns:mc="http://schemas.openxmlformats.org/markup-compatibility/2006" xmlns:r="http://schemas.openxmlformats.org/officeDocument/2006/relationships" xmlns:w="http://schemas.openxmlformats.org/wordprocessingml/2006/main" xmlns:w14="http://schemas.microsoft.com/office/word/2010/wordml" xmlns:w15="http://schemas.microsoft.com/office/word/2012/wordml" xmlns:w16se="http://schemas.microsoft.com/office/word/2015/wordml/symex" mc:Ignorable="w14 w15 w16se">
   <w:docDefaults>
     <w:rPrDefault>
       <w:rPr>
@@ -21523,7 +21820,7 @@
       </w:pPr>
     </w:pPrDefault>
   </w:docDefaults>
-  <w:latentStyles w:defLockedState="0" w:defUIPriority="99" w:defSemiHidden="0" w:defUnhideWhenUsed="0" w:defQFormat="0" w:count="375">
+  <w:latentStyles w:defLockedState="0" w:defUIPriority="99" w:defSemiHidden="0" w:defUnhideWhenUsed="0" w:defQFormat="0" w:count="371">
     <w:lsdException w:name="Normal" w:uiPriority="0" w:qFormat="1"/>
     <w:lsdException w:name="heading 1" w:uiPriority="9" w:qFormat="1"/>
     <w:lsdException w:name="heading 2" w:semiHidden="1" w:uiPriority="9" w:unhideWhenUsed="1" w:qFormat="1"/>
@@ -21895,10 +22192,6 @@
     <w:lsdException w:name="List Table 5 Dark Accent 6" w:uiPriority="50"/>
     <w:lsdException w:name="List Table 6 Colorful Accent 6" w:uiPriority="51"/>
     <w:lsdException w:name="List Table 7 Colorful Accent 6" w:uiPriority="52"/>
-    <w:lsdException w:name="Mention" w:semiHidden="1" w:unhideWhenUsed="1"/>
-    <w:lsdException w:name="Smart Hyperlink" w:semiHidden="1" w:unhideWhenUsed="1"/>
-    <w:lsdException w:name="Hashtag" w:semiHidden="1" w:unhideWhenUsed="1"/>
-    <w:lsdException w:name="Unresolved Mention" w:semiHidden="1" w:unhideWhenUsed="1"/>
   </w:latentStyles>
   <w:style w:type="paragraph" w:default="1" w:styleId="Normal">
     <w:name w:val="Normal"/>
@@ -22285,7 +22578,7 @@
       <w:ind w:left="440"/>
     </w:pPr>
   </w:style>
-  <w:style w:type="character" w:styleId="MenoPendente">
+  <w:style w:type="character" w:customStyle="1" w:styleId="UnresolvedMention">
     <w:name w:val="Unresolved Mention"/>
     <w:basedOn w:val="Fontepargpadro"/>
     <w:uiPriority w:val="99"/>
@@ -22335,6 +22628,50 @@
     <w:rPr>
       <w:vertAlign w:val="superscript"/>
     </w:rPr>
+  </w:style>
+  <w:style w:type="paragraph" w:styleId="Cabealho">
+    <w:name w:val="header"/>
+    <w:basedOn w:val="Normal"/>
+    <w:link w:val="CabealhoChar"/>
+    <w:uiPriority w:val="99"/>
+    <w:unhideWhenUsed/>
+    <w:rsid w:val="00867043"/>
+    <w:pPr>
+      <w:tabs>
+        <w:tab w:val="center" w:pos="4252"/>
+        <w:tab w:val="right" w:pos="8504"/>
+      </w:tabs>
+      <w:spacing w:after="0" w:line="240" w:lineRule="auto"/>
+    </w:pPr>
+  </w:style>
+  <w:style w:type="character" w:customStyle="1" w:styleId="CabealhoChar">
+    <w:name w:val="Cabeçalho Char"/>
+    <w:basedOn w:val="Fontepargpadro"/>
+    <w:link w:val="Cabealho"/>
+    <w:uiPriority w:val="99"/>
+    <w:rsid w:val="00867043"/>
+  </w:style>
+  <w:style w:type="paragraph" w:styleId="Rodap">
+    <w:name w:val="footer"/>
+    <w:basedOn w:val="Normal"/>
+    <w:link w:val="RodapChar"/>
+    <w:uiPriority w:val="99"/>
+    <w:unhideWhenUsed/>
+    <w:rsid w:val="00867043"/>
+    <w:pPr>
+      <w:tabs>
+        <w:tab w:val="center" w:pos="4252"/>
+        <w:tab w:val="right" w:pos="8504"/>
+      </w:tabs>
+      <w:spacing w:after="0" w:line="240" w:lineRule="auto"/>
+    </w:pPr>
+  </w:style>
+  <w:style w:type="character" w:customStyle="1" w:styleId="RodapChar">
+    <w:name w:val="Rodapé Char"/>
+    <w:basedOn w:val="Fontepargpadro"/>
+    <w:link w:val="Rodap"/>
+    <w:uiPriority w:val="99"/>
+    <w:rsid w:val="00867043"/>
   </w:style>
 </w:styles>
 </file>
@@ -22605,7 +22942,7 @@
 </file>
 
 <file path=customXml/itemProps1.xml><?xml version="1.0" encoding="utf-8"?>
-<ds:datastoreItem xmlns:ds="http://schemas.openxmlformats.org/officeDocument/2006/customXml" ds:itemID="{8EF3316E-5D40-4108-8666-D451914694A6}">
+<ds:datastoreItem xmlns:ds="http://schemas.openxmlformats.org/officeDocument/2006/customXml" ds:itemID="{A1A866BD-9B55-4010-BCCC-23D70758598D}">
   <ds:schemaRefs>
     <ds:schemaRef ds:uri="http://schemas.openxmlformats.org/officeDocument/2006/bibliography"/>
   </ds:schemaRefs>

</xml_diff>